<commit_message>
diagramas regras de negocio
</commit_message>
<xml_diff>
--- a/documentacao/Documentacao_PortalDaSaude.docx
+++ b/documentacao/Documentacao_PortalDaSaude.docx
@@ -133,9 +133,9 @@
                         <w:tblLook w:val="04A0"/>
                       </w:tblPr>
                       <w:tblGrid>
-                        <w:gridCol w:w="4634"/>
+                        <w:gridCol w:w="4633"/>
                         <w:gridCol w:w="6"/>
-                        <w:gridCol w:w="4148"/>
+                        <w:gridCol w:w="4146"/>
                         <w:gridCol w:w="6"/>
                         <w:gridCol w:w="359"/>
                       </w:tblGrid>
@@ -209,13 +209,19 @@
                               <w:jc w:val="right"/>
                             </w:pPr>
                             <w:r>
-                              <w:t>Última atualização: 2</w:t>
+                              <w:t xml:space="preserve">Última atualização: </w:t>
                             </w:r>
                             <w:r>
-                              <w:t>8</w:t>
+                              <w:t>01</w:t>
                             </w:r>
                             <w:r>
-                              <w:t>/08/2020</w:t>
+                              <w:t>/0</w:t>
+                            </w:r>
+                            <w:r>
+                              <w:t>9</w:t>
+                            </w:r>
+                            <w:r>
+                              <w:t>/2020</w:t>
                             </w:r>
                           </w:p>
                         </w:tc>
@@ -388,7 +394,7 @@
                 </w:rPr>
                 <w:fldChar w:fldCharType="separate"/>
               </w:r>
-              <w:hyperlink w:anchor="_Toc49507147" w:history="1">
+              <w:hyperlink w:anchor="_Toc49897225" w:history="1">
                 <w:r>
                   <w:rPr>
                     <w:rStyle w:val="Hyperlink"/>
@@ -415,7 +421,7 @@
                     <w:noProof/>
                     <w:webHidden/>
                   </w:rPr>
-                  <w:instrText xml:space="preserve"> PAGEREF _Toc49507147 \h </w:instrText>
+                  <w:instrText xml:space="preserve"> PAGEREF _Toc49897225 \h </w:instrText>
                 </w:r>
                 <w:r>
                   <w:rPr>
@@ -455,7 +461,7 @@
                   <w:szCs w:val="22"/>
                 </w:rPr>
               </w:pPr>
-              <w:hyperlink w:anchor="_Toc49507148" w:history="1">
+              <w:hyperlink w:anchor="_Toc49897226" w:history="1">
                 <w:r>
                   <w:rPr>
                     <w:rStyle w:val="Hyperlink"/>
@@ -476,7 +482,7 @@
                   <w:szCs w:val="22"/>
                 </w:rPr>
               </w:pPr>
-              <w:hyperlink w:anchor="_Toc49507149" w:history="1">
+              <w:hyperlink w:anchor="_Toc49897227" w:history="1">
                 <w:r>
                   <w:rPr>
                     <w:rStyle w:val="Hyperlink"/>
@@ -503,7 +509,7 @@
                     <w:noProof/>
                     <w:webHidden/>
                   </w:rPr>
-                  <w:instrText xml:space="preserve"> PAGEREF _Toc49507149 \h </w:instrText>
+                  <w:instrText xml:space="preserve"> PAGEREF _Toc49897227 \h </w:instrText>
                 </w:r>
                 <w:r>
                   <w:rPr>
@@ -543,7 +549,7 @@
                   <w:szCs w:val="22"/>
                 </w:rPr>
               </w:pPr>
-              <w:hyperlink w:anchor="_Toc49507150" w:history="1">
+              <w:hyperlink w:anchor="_Toc49897228" w:history="1">
                 <w:r>
                   <w:rPr>
                     <w:rStyle w:val="Hyperlink"/>
@@ -562,7 +568,7 @@
                   <w:szCs w:val="22"/>
                 </w:rPr>
               </w:pPr>
-              <w:hyperlink w:anchor="_Toc49507151" w:history="1">
+              <w:hyperlink w:anchor="_Toc49897229" w:history="1">
                 <w:r>
                   <w:rPr>
                     <w:rStyle w:val="Hyperlink"/>
@@ -583,7 +589,7 @@
                   <w:szCs w:val="22"/>
                 </w:rPr>
               </w:pPr>
-              <w:hyperlink w:anchor="_Toc49507152" w:history="1">
+              <w:hyperlink w:anchor="_Toc49897230" w:history="1">
                 <w:r>
                   <w:rPr>
                     <w:rStyle w:val="Hyperlink"/>
@@ -610,7 +616,7 @@
                     <w:noProof/>
                     <w:webHidden/>
                   </w:rPr>
-                  <w:instrText xml:space="preserve"> PAGEREF _Toc49507152 \h </w:instrText>
+                  <w:instrText xml:space="preserve"> PAGEREF _Toc49897230 \h </w:instrText>
                 </w:r>
                 <w:r>
                   <w:rPr>
@@ -650,7 +656,26 @@
                   <w:szCs w:val="22"/>
                 </w:rPr>
               </w:pPr>
-              <w:hyperlink w:anchor="_Toc49507153" w:history="1">
+              <w:hyperlink w:anchor="_Toc49897231" w:history="1">
+                <w:r>
+                  <w:rPr>
+                    <w:rStyle w:val="Hyperlink"/>
+                    <w:noProof/>
+                  </w:rPr>
+                  <w:t>Escopo</w:t>
+                </w:r>
+              </w:hyperlink>
+            </w:p>
+            <w:p>
+              <w:pPr>
+                <w:pStyle w:val="Sumrio2"/>
+                <w:rPr>
+                  <w:noProof/>
+                  <w:color w:val="auto"/>
+                  <w:szCs w:val="22"/>
+                </w:rPr>
+              </w:pPr>
+              <w:hyperlink w:anchor="_Toc49897232" w:history="1">
                 <w:r>
                   <w:rPr>
                     <w:rStyle w:val="Hyperlink"/>
@@ -670,26 +695,7 @@
                   <w:szCs w:val="22"/>
                 </w:rPr>
               </w:pPr>
-              <w:hyperlink w:anchor="_Toc49507154" w:history="1">
-                <w:r>
-                  <w:rPr>
-                    <w:rStyle w:val="Hyperlink"/>
-                    <w:noProof/>
-                  </w:rPr>
-                  <w:t>Escopo</w:t>
-                </w:r>
-              </w:hyperlink>
-            </w:p>
-            <w:p>
-              <w:pPr>
-                <w:pStyle w:val="Sumrio2"/>
-                <w:rPr>
-                  <w:noProof/>
-                  <w:color w:val="auto"/>
-                  <w:szCs w:val="22"/>
-                </w:rPr>
-              </w:pPr>
-              <w:hyperlink w:anchor="_Toc49507155" w:history="1">
+              <w:hyperlink w:anchor="_Toc49897233" w:history="1">
                 <w:r>
                   <w:rPr>
                     <w:rStyle w:val="Hyperlink"/>
@@ -708,7 +714,7 @@
                   <w:szCs w:val="22"/>
                 </w:rPr>
               </w:pPr>
-              <w:hyperlink w:anchor="_Toc49507156" w:history="1">
+              <w:hyperlink w:anchor="_Toc49897234" w:history="1">
                 <w:r>
                   <w:rPr>
                     <w:rStyle w:val="Hyperlink"/>
@@ -727,7 +733,7 @@
                   <w:szCs w:val="22"/>
                 </w:rPr>
               </w:pPr>
-              <w:hyperlink w:anchor="_Toc49507157" w:history="1">
+              <w:hyperlink w:anchor="_Toc49897235" w:history="1">
                 <w:r>
                   <w:rPr>
                     <w:rStyle w:val="Hyperlink"/>
@@ -746,13 +752,13 @@
                   <w:szCs w:val="22"/>
                 </w:rPr>
               </w:pPr>
-              <w:hyperlink w:anchor="_Toc49507158" w:history="1">
+              <w:hyperlink w:anchor="_Toc49897236" w:history="1">
                 <w:r>
                   <w:rPr>
                     <w:rStyle w:val="Hyperlink"/>
                     <w:noProof/>
                   </w:rPr>
-                  <w:t>Casos de uso</w:t>
+                  <w:t>Casos de Uso</w:t>
                 </w:r>
               </w:hyperlink>
             </w:p>
@@ -767,7 +773,7 @@
                   <w:szCs w:val="22"/>
                 </w:rPr>
               </w:pPr>
-              <w:hyperlink w:anchor="_Toc49507159" w:history="1">
+              <w:hyperlink w:anchor="_Toc49897237" w:history="1">
                 <w:r>
                   <w:rPr>
                     <w:rStyle w:val="Hyperlink"/>
@@ -795,96 +801,7 @@
                     <w:noProof/>
                     <w:webHidden/>
                   </w:rPr>
-                  <w:instrText xml:space="preserve"> PAGEREF _Toc49507159 \h </w:instrText>
-                </w:r>
-                <w:r>
-                  <w:rPr>
-                    <w:noProof/>
-                    <w:webHidden/>
-                  </w:rPr>
-                </w:r>
-                <w:r>
-                  <w:rPr>
-                    <w:noProof/>
-                    <w:webHidden/>
-                  </w:rPr>
-                  <w:fldChar w:fldCharType="separate"/>
-                </w:r>
-                <w:r>
-                  <w:rPr>
-                    <w:noProof/>
-                    <w:webHidden/>
-                  </w:rPr>
-                  <w:t>9</w:t>
-                </w:r>
-                <w:r>
-                  <w:rPr>
-                    <w:noProof/>
-                    <w:webHidden/>
-                  </w:rPr>
-                  <w:fldChar w:fldCharType="end"/>
-                </w:r>
-              </w:hyperlink>
-            </w:p>
-            <w:p>
-              <w:pPr>
-                <w:pStyle w:val="Sumrio2"/>
-                <w:rPr>
-                  <w:noProof/>
-                  <w:color w:val="auto"/>
-                  <w:szCs w:val="22"/>
-                </w:rPr>
-              </w:pPr>
-              <w:hyperlink w:anchor="_Toc49507160" w:history="1">
-                <w:r>
-                  <w:rPr>
-                    <w:rStyle w:val="Hyperlink"/>
-                    <w:noProof/>
-                    <w:lang w:eastAsia="en-US"/>
-                  </w:rPr>
-                  <w:t>Funcionalidades Web</w:t>
-                </w:r>
-              </w:hyperlink>
-            </w:p>
-            <w:p>
-              <w:pPr>
-                <w:pStyle w:val="Sumrio1"/>
-                <w:rPr>
-                  <w:b w:val="0"/>
-                  <w:noProof/>
-                  <w:color w:val="auto"/>
-                  <w:sz w:val="22"/>
-                  <w:szCs w:val="22"/>
-                </w:rPr>
-              </w:pPr>
-              <w:hyperlink w:anchor="_Toc49507161" w:history="1">
-                <w:r>
-                  <w:rPr>
-                    <w:rStyle w:val="Hyperlink"/>
-                    <w:noProof/>
-                  </w:rPr>
-                  <w:t>Banco de Dados</w:t>
-                </w:r>
-                <w:r>
-                  <w:rPr>
-                    <w:noProof/>
-                    <w:webHidden/>
-                  </w:rPr>
-                  <w:tab/>
-                </w:r>
-                <w:r>
-                  <w:rPr>
-                    <w:noProof/>
-                    <w:webHidden/>
-                  </w:rPr>
-                  <w:fldChar w:fldCharType="begin"/>
-                </w:r>
-                <w:r>
-                  <w:rPr>
-                    <w:noProof/>
-                    <w:webHidden/>
-                  </w:rPr>
-                  <w:instrText xml:space="preserve"> PAGEREF _Toc49507161 \h </w:instrText>
+                  <w:instrText xml:space="preserve"> PAGEREF _Toc49897237 \h </w:instrText>
                 </w:r>
                 <w:r>
                   <w:rPr>
@@ -917,6 +834,26 @@
             </w:p>
             <w:p>
               <w:pPr>
+                <w:pStyle w:val="Sumrio2"/>
+                <w:rPr>
+                  <w:noProof/>
+                  <w:color w:val="auto"/>
+                  <w:szCs w:val="22"/>
+                </w:rPr>
+              </w:pPr>
+              <w:hyperlink w:anchor="_Toc49897238" w:history="1">
+                <w:r>
+                  <w:rPr>
+                    <w:rStyle w:val="Hyperlink"/>
+                    <w:noProof/>
+                    <w:lang w:eastAsia="en-US"/>
+                  </w:rPr>
+                  <w:t>Funcionalidades Web</w:t>
+                </w:r>
+              </w:hyperlink>
+            </w:p>
+            <w:p>
+              <w:pPr>
                 <w:pStyle w:val="Sumrio1"/>
                 <w:rPr>
                   <w:b w:val="0"/>
@@ -926,13 +863,13 @@
                   <w:szCs w:val="22"/>
                 </w:rPr>
               </w:pPr>
-              <w:hyperlink w:anchor="_Toc49507162" w:history="1">
+              <w:hyperlink w:anchor="_Toc49897239" w:history="1">
                 <w:r>
                   <w:rPr>
                     <w:rStyle w:val="Hyperlink"/>
                     <w:noProof/>
                   </w:rPr>
-                  <w:t>Back-end</w:t>
+                  <w:t>Banco de Dados</w:t>
                 </w:r>
                 <w:r>
                   <w:rPr>
@@ -953,7 +890,7 @@
                     <w:noProof/>
                     <w:webHidden/>
                   </w:rPr>
-                  <w:instrText xml:space="preserve"> PAGEREF _Toc49507162 \h </w:instrText>
+                  <w:instrText xml:space="preserve"> PAGEREF _Toc49897239 \h </w:instrText>
                 </w:r>
                 <w:r>
                   <w:rPr>
@@ -995,13 +932,13 @@
                   <w:szCs w:val="22"/>
                 </w:rPr>
               </w:pPr>
-              <w:hyperlink w:anchor="_Toc49507163" w:history="1">
+              <w:hyperlink w:anchor="_Toc49897240" w:history="1">
                 <w:r>
                   <w:rPr>
                     <w:rStyle w:val="Hyperlink"/>
                     <w:noProof/>
                   </w:rPr>
-                  <w:t>Front-end</w:t>
+                  <w:t>Back-end</w:t>
                 </w:r>
                 <w:r>
                   <w:rPr>
@@ -1022,7 +959,7 @@
                     <w:noProof/>
                     <w:webHidden/>
                   </w:rPr>
-                  <w:instrText xml:space="preserve"> PAGEREF _Toc49507163 \h </w:instrText>
+                  <w:instrText xml:space="preserve"> PAGEREF _Toc49897240 \h </w:instrText>
                 </w:r>
                 <w:r>
                   <w:rPr>
@@ -1064,13 +1001,13 @@
                   <w:szCs w:val="22"/>
                 </w:rPr>
               </w:pPr>
-              <w:hyperlink w:anchor="_Toc49507164" w:history="1">
+              <w:hyperlink w:anchor="_Toc49897241" w:history="1">
                 <w:r>
                   <w:rPr>
                     <w:rStyle w:val="Hyperlink"/>
                     <w:noProof/>
                   </w:rPr>
-                  <w:t>Arquitetura do Projeto</w:t>
+                  <w:t>Front-end</w:t>
                 </w:r>
                 <w:r>
                   <w:rPr>
@@ -1091,76 +1028,7 @@
                     <w:noProof/>
                     <w:webHidden/>
                   </w:rPr>
-                  <w:instrText xml:space="preserve"> PAGEREF _Toc49507164 \h </w:instrText>
-                </w:r>
-                <w:r>
-                  <w:rPr>
-                    <w:noProof/>
-                    <w:webHidden/>
-                  </w:rPr>
-                </w:r>
-                <w:r>
-                  <w:rPr>
-                    <w:noProof/>
-                    <w:webHidden/>
-                  </w:rPr>
-                  <w:fldChar w:fldCharType="separate"/>
-                </w:r>
-                <w:r>
-                  <w:rPr>
-                    <w:noProof/>
-                    <w:webHidden/>
-                  </w:rPr>
-                  <w:t>12</w:t>
-                </w:r>
-                <w:r>
-                  <w:rPr>
-                    <w:noProof/>
-                    <w:webHidden/>
-                  </w:rPr>
-                  <w:fldChar w:fldCharType="end"/>
-                </w:r>
-              </w:hyperlink>
-            </w:p>
-            <w:p>
-              <w:pPr>
-                <w:pStyle w:val="Sumrio1"/>
-                <w:rPr>
-                  <w:b w:val="0"/>
-                  <w:noProof/>
-                  <w:color w:val="auto"/>
-                  <w:sz w:val="22"/>
-                  <w:szCs w:val="22"/>
-                </w:rPr>
-              </w:pPr>
-              <w:hyperlink w:anchor="_Toc49507165" w:history="1">
-                <w:r>
-                  <w:rPr>
-                    <w:rStyle w:val="Hyperlink"/>
-                    <w:noProof/>
-                  </w:rPr>
-                  <w:t>Referências</w:t>
-                </w:r>
-                <w:r>
-                  <w:rPr>
-                    <w:noProof/>
-                    <w:webHidden/>
-                  </w:rPr>
-                  <w:tab/>
-                </w:r>
-                <w:r>
-                  <w:rPr>
-                    <w:noProof/>
-                    <w:webHidden/>
-                  </w:rPr>
-                  <w:fldChar w:fldCharType="begin"/>
-                </w:r>
-                <w:r>
-                  <w:rPr>
-                    <w:noProof/>
-                    <w:webHidden/>
-                  </w:rPr>
-                  <w:instrText xml:space="preserve"> PAGEREF _Toc49507165 \h </w:instrText>
+                  <w:instrText xml:space="preserve"> PAGEREF _Toc49897241 \h </w:instrText>
                 </w:r>
                 <w:r>
                   <w:rPr>
@@ -1193,6 +1061,144 @@
             </w:p>
             <w:p>
               <w:pPr>
+                <w:pStyle w:val="Sumrio1"/>
+                <w:rPr>
+                  <w:b w:val="0"/>
+                  <w:noProof/>
+                  <w:color w:val="auto"/>
+                  <w:sz w:val="22"/>
+                  <w:szCs w:val="22"/>
+                </w:rPr>
+              </w:pPr>
+              <w:hyperlink w:anchor="_Toc49897242" w:history="1">
+                <w:r>
+                  <w:rPr>
+                    <w:rStyle w:val="Hyperlink"/>
+                    <w:noProof/>
+                  </w:rPr>
+                  <w:t>Arquitetura do Projeto</w:t>
+                </w:r>
+                <w:r>
+                  <w:rPr>
+                    <w:noProof/>
+                    <w:webHidden/>
+                  </w:rPr>
+                  <w:tab/>
+                </w:r>
+                <w:r>
+                  <w:rPr>
+                    <w:noProof/>
+                    <w:webHidden/>
+                  </w:rPr>
+                  <w:fldChar w:fldCharType="begin"/>
+                </w:r>
+                <w:r>
+                  <w:rPr>
+                    <w:noProof/>
+                    <w:webHidden/>
+                  </w:rPr>
+                  <w:instrText xml:space="preserve"> PAGEREF _Toc49897242 \h </w:instrText>
+                </w:r>
+                <w:r>
+                  <w:rPr>
+                    <w:noProof/>
+                    <w:webHidden/>
+                  </w:rPr>
+                </w:r>
+                <w:r>
+                  <w:rPr>
+                    <w:noProof/>
+                    <w:webHidden/>
+                  </w:rPr>
+                  <w:fldChar w:fldCharType="separate"/>
+                </w:r>
+                <w:r>
+                  <w:rPr>
+                    <w:noProof/>
+                    <w:webHidden/>
+                  </w:rPr>
+                  <w:t>14</w:t>
+                </w:r>
+                <w:r>
+                  <w:rPr>
+                    <w:noProof/>
+                    <w:webHidden/>
+                  </w:rPr>
+                  <w:fldChar w:fldCharType="end"/>
+                </w:r>
+              </w:hyperlink>
+            </w:p>
+            <w:p>
+              <w:pPr>
+                <w:pStyle w:val="Sumrio1"/>
+                <w:rPr>
+                  <w:b w:val="0"/>
+                  <w:noProof/>
+                  <w:color w:val="auto"/>
+                  <w:sz w:val="22"/>
+                  <w:szCs w:val="22"/>
+                </w:rPr>
+              </w:pPr>
+              <w:hyperlink w:anchor="_Toc49897243" w:history="1">
+                <w:r>
+                  <w:rPr>
+                    <w:rStyle w:val="Hyperlink"/>
+                    <w:noProof/>
+                  </w:rPr>
+                  <w:t>Referências</w:t>
+                </w:r>
+                <w:r>
+                  <w:rPr>
+                    <w:noProof/>
+                    <w:webHidden/>
+                  </w:rPr>
+                  <w:tab/>
+                </w:r>
+                <w:r>
+                  <w:rPr>
+                    <w:noProof/>
+                    <w:webHidden/>
+                  </w:rPr>
+                  <w:fldChar w:fldCharType="begin"/>
+                </w:r>
+                <w:r>
+                  <w:rPr>
+                    <w:noProof/>
+                    <w:webHidden/>
+                  </w:rPr>
+                  <w:instrText xml:space="preserve"> PAGEREF _Toc49897243 \h </w:instrText>
+                </w:r>
+                <w:r>
+                  <w:rPr>
+                    <w:noProof/>
+                    <w:webHidden/>
+                  </w:rPr>
+                </w:r>
+                <w:r>
+                  <w:rPr>
+                    <w:noProof/>
+                    <w:webHidden/>
+                  </w:rPr>
+                  <w:fldChar w:fldCharType="separate"/>
+                </w:r>
+                <w:r>
+                  <w:rPr>
+                    <w:noProof/>
+                    <w:webHidden/>
+                  </w:rPr>
+                  <w:t>15</w:t>
+                </w:r>
+                <w:r>
+                  <w:rPr>
+                    <w:noProof/>
+                    <w:webHidden/>
+                  </w:rPr>
+                  <w:fldChar w:fldCharType="end"/>
+                </w:r>
+              </w:hyperlink>
+            </w:p>
+            <w:p>
+              <w:pPr>
                 <w:pStyle w:val="Sumrio2"/>
                 <w:rPr>
                   <w:noProof/>
@@ -1200,7 +1206,7 @@
                   <w:szCs w:val="22"/>
                 </w:rPr>
               </w:pPr>
-              <w:hyperlink w:anchor="_Toc49507166" w:history="1">
+              <w:hyperlink w:anchor="_Toc49897244" w:history="1">
                 <w:r>
                   <w:rPr>
                     <w:rStyle w:val="Hyperlink"/>
@@ -1245,7 +1251,7 @@
           <w:color w:val="D00000"/>
         </w:rPr>
       </w:pPr>
-      <w:bookmarkStart w:id="1" w:name="_Toc49507147"/>
+      <w:bookmarkStart w:id="1" w:name="_Toc49897225"/>
       <w:r>
         <w:rPr>
           <w:color w:val="D00000"/>
@@ -1265,7 +1271,7 @@
       <w:pPr>
         <w:pStyle w:val="cabealho2"/>
       </w:pPr>
-      <w:bookmarkStart w:id="2" w:name="_Toc49507148"/>
+      <w:bookmarkStart w:id="2" w:name="_Toc49897226"/>
       <w:r>
         <w:t>Objetivos</w:t>
       </w:r>
@@ -1322,7 +1328,7 @@
           <w:color w:val="D00000"/>
         </w:rPr>
       </w:pPr>
-      <w:bookmarkStart w:id="3" w:name="_Toc49507149"/>
+      <w:bookmarkStart w:id="3" w:name="_Toc49897227"/>
       <w:r>
         <w:rPr>
           <w:color w:val="D00000"/>
@@ -1377,7 +1383,7 @@
           <w:sz w:val="28"/>
         </w:rPr>
       </w:pPr>
-      <w:bookmarkStart w:id="4" w:name="_Toc49507150"/>
+      <w:bookmarkStart w:id="4" w:name="_Toc49897228"/>
       <w:r>
         <w:rPr>
           <w:sz w:val="28"/>
@@ -1453,7 +1459,7 @@
           <w:sz w:val="28"/>
         </w:rPr>
       </w:pPr>
-      <w:bookmarkStart w:id="5" w:name="_Toc49507151"/>
+      <w:bookmarkStart w:id="5" w:name="_Toc49897229"/>
       <w:r>
         <w:rPr>
           <w:sz w:val="28"/>
@@ -1529,7 +1535,6 @@
     <w:p/>
     <w:p/>
     <w:p/>
-    <w:p/>
     <w:p>
       <w:pPr>
         <w:pStyle w:val="cabealho1"/>
@@ -1537,15 +1542,392 @@
           <w:color w:val="D00000"/>
         </w:rPr>
       </w:pPr>
-      <w:bookmarkStart w:id="6" w:name="_Toc49507152"/>
+      <w:bookmarkStart w:id="6" w:name="_Toc49897230"/>
       <w:r>
         <w:rPr>
           <w:color w:val="D00000"/>
         </w:rPr>
+        <w:lastRenderedPageBreak/>
         <w:t>Modelagem de Software</w:t>
       </w:r>
       <w:bookmarkEnd w:id="6"/>
     </w:p>
+    <w:p>
+      <w:pPr>
+        <w:pStyle w:val="cabealho2"/>
+        <w:rPr>
+          <w:sz w:val="28"/>
+        </w:rPr>
+      </w:pPr>
+      <w:bookmarkStart w:id="7" w:name="_Toc49897231"/>
+      <w:r>
+        <w:rPr>
+          <w:sz w:val="28"/>
+        </w:rPr>
+        <w:t>Escopo</w:t>
+      </w:r>
+      <w:bookmarkEnd w:id="7"/>
+    </w:p>
+    <w:tbl>
+      <w:tblPr>
+        <w:tblStyle w:val="TableNormal"/>
+        <w:tblW w:w="8915" w:type="dxa"/>
+        <w:tblBorders>
+          <w:top w:val="single" w:sz="4" w:space="0" w:color="003366"/>
+          <w:left w:val="single" w:sz="4" w:space="0" w:color="003366"/>
+          <w:bottom w:val="single" w:sz="4" w:space="0" w:color="003366"/>
+          <w:right w:val="single" w:sz="4" w:space="0" w:color="003366"/>
+          <w:insideH w:val="single" w:sz="4" w:space="0" w:color="003366"/>
+          <w:insideV w:val="single" w:sz="4" w:space="0" w:color="003366"/>
+        </w:tblBorders>
+        <w:tblLayout w:type="fixed"/>
+        <w:tblLook w:val="01E0"/>
+      </w:tblPr>
+      <w:tblGrid>
+        <w:gridCol w:w="629"/>
+        <w:gridCol w:w="3759"/>
+        <w:gridCol w:w="4527"/>
+      </w:tblGrid>
+      <w:tr>
+        <w:trPr>
+          <w:trHeight w:val="357"/>
+        </w:trPr>
+        <w:tc>
+          <w:tcPr>
+            <w:tcW w:w="629" w:type="dxa"/>
+            <w:tcBorders>
+              <w:top w:val="nil"/>
+              <w:left w:val="nil"/>
+              <w:bottom w:val="nil"/>
+              <w:right w:val="nil"/>
+            </w:tcBorders>
+            <w:shd w:val="clear" w:color="auto" w:fill="C00000"/>
+          </w:tcPr>
+          <w:p>
+            <w:pPr>
+              <w:pStyle w:val="TableParagraph"/>
+              <w:ind w:left="112"/>
+              <w:rPr>
+                <w:b/>
+                <w:sz w:val="20"/>
+                <w:szCs w:val="20"/>
+              </w:rPr>
+            </w:pPr>
+            <w:r>
+              <w:rPr>
+                <w:b/>
+                <w:color w:val="FFFFFF"/>
+                <w:sz w:val="20"/>
+                <w:szCs w:val="20"/>
+              </w:rPr>
+              <w:t>Nº</w:t>
+            </w:r>
+          </w:p>
+        </w:tc>
+        <w:tc>
+          <w:tcPr>
+            <w:tcW w:w="3759" w:type="dxa"/>
+            <w:tcBorders>
+              <w:top w:val="nil"/>
+              <w:left w:val="nil"/>
+              <w:bottom w:val="nil"/>
+              <w:right w:val="nil"/>
+            </w:tcBorders>
+            <w:shd w:val="clear" w:color="auto" w:fill="C00000"/>
+          </w:tcPr>
+          <w:p>
+            <w:pPr>
+              <w:pStyle w:val="TableParagraph"/>
+              <w:tabs>
+                <w:tab w:val="left" w:pos="2445"/>
+              </w:tabs>
+              <w:ind w:left="112"/>
+              <w:rPr>
+                <w:b/>
+                <w:sz w:val="20"/>
+                <w:szCs w:val="20"/>
+              </w:rPr>
+            </w:pPr>
+            <w:r>
+              <w:rPr>
+                <w:b/>
+                <w:color w:val="FFFFFF"/>
+                <w:sz w:val="20"/>
+                <w:szCs w:val="20"/>
+              </w:rPr>
+              <w:t>Módulo</w:t>
+            </w:r>
+            <w:r>
+              <w:rPr>
+                <w:b/>
+                <w:color w:val="FFFFFF"/>
+                <w:sz w:val="20"/>
+                <w:szCs w:val="20"/>
+              </w:rPr>
+              <w:tab/>
+            </w:r>
+          </w:p>
+        </w:tc>
+        <w:tc>
+          <w:tcPr>
+            <w:tcW w:w="4527" w:type="dxa"/>
+            <w:tcBorders>
+              <w:top w:val="nil"/>
+              <w:left w:val="nil"/>
+              <w:bottom w:val="nil"/>
+              <w:right w:val="nil"/>
+            </w:tcBorders>
+            <w:shd w:val="clear" w:color="auto" w:fill="C00000"/>
+          </w:tcPr>
+          <w:p>
+            <w:pPr>
+              <w:pStyle w:val="TableParagraph"/>
+              <w:ind w:left="112"/>
+              <w:rPr>
+                <w:b/>
+                <w:sz w:val="20"/>
+                <w:szCs w:val="20"/>
+              </w:rPr>
+            </w:pPr>
+            <w:r>
+              <w:rPr>
+                <w:b/>
+                <w:color w:val="FFFFFF"/>
+                <w:sz w:val="20"/>
+                <w:szCs w:val="20"/>
+              </w:rPr>
+              <w:t>Descrição</w:t>
+            </w:r>
+          </w:p>
+        </w:tc>
+      </w:tr>
+      <w:tr>
+        <w:trPr>
+          <w:trHeight w:val="393"/>
+        </w:trPr>
+        <w:tc>
+          <w:tcPr>
+            <w:tcW w:w="629" w:type="dxa"/>
+            <w:vAlign w:val="center"/>
+          </w:tcPr>
+          <w:p>
+            <w:pPr>
+              <w:pStyle w:val="TableParagraph"/>
+              <w:jc w:val="center"/>
+              <w:rPr>
+                <w:sz w:val="20"/>
+                <w:szCs w:val="20"/>
+              </w:rPr>
+            </w:pPr>
+            <w:r>
+              <w:rPr>
+                <w:sz w:val="20"/>
+                <w:szCs w:val="20"/>
+              </w:rPr>
+              <w:t>1</w:t>
+            </w:r>
+          </w:p>
+        </w:tc>
+        <w:tc>
+          <w:tcPr>
+            <w:tcW w:w="3759" w:type="dxa"/>
+            <w:vAlign w:val="center"/>
+          </w:tcPr>
+          <w:p>
+            <w:pPr>
+              <w:pStyle w:val="TableParagraph"/>
+              <w:rPr>
+                <w:sz w:val="20"/>
+                <w:szCs w:val="20"/>
+              </w:rPr>
+            </w:pPr>
+            <w:r>
+              <w:rPr>
+                <w:sz w:val="20"/>
+                <w:szCs w:val="20"/>
+              </w:rPr>
+              <w:t>Sistema Web</w:t>
+            </w:r>
+          </w:p>
+        </w:tc>
+        <w:tc>
+          <w:tcPr>
+            <w:tcW w:w="4527" w:type="dxa"/>
+          </w:tcPr>
+          <w:p>
+            <w:pPr>
+              <w:pStyle w:val="TableParagraph"/>
+              <w:ind w:right="100"/>
+              <w:jc w:val="both"/>
+              <w:rPr>
+                <w:sz w:val="20"/>
+                <w:szCs w:val="20"/>
+              </w:rPr>
+            </w:pPr>
+            <w:r>
+              <w:rPr>
+                <w:sz w:val="20"/>
+                <w:szCs w:val="20"/>
+              </w:rPr>
+              <w:t>Será desenvolvido um sistema web para os usuários terem acesso às informações e para os administradores poderem editar as mesmas.</w:t>
+            </w:r>
+          </w:p>
+        </w:tc>
+      </w:tr>
+      <w:tr>
+        <w:trPr>
+          <w:trHeight w:val="380"/>
+        </w:trPr>
+        <w:tc>
+          <w:tcPr>
+            <w:tcW w:w="629" w:type="dxa"/>
+            <w:vAlign w:val="center"/>
+          </w:tcPr>
+          <w:p>
+            <w:pPr>
+              <w:pStyle w:val="TableParagraph"/>
+              <w:jc w:val="center"/>
+              <w:rPr>
+                <w:sz w:val="20"/>
+                <w:szCs w:val="20"/>
+              </w:rPr>
+            </w:pPr>
+            <w:r>
+              <w:rPr>
+                <w:sz w:val="20"/>
+                <w:szCs w:val="20"/>
+              </w:rPr>
+              <w:t>2</w:t>
+            </w:r>
+          </w:p>
+        </w:tc>
+        <w:tc>
+          <w:tcPr>
+            <w:tcW w:w="3759" w:type="dxa"/>
+            <w:vAlign w:val="center"/>
+          </w:tcPr>
+          <w:p>
+            <w:pPr>
+              <w:pStyle w:val="TableParagraph"/>
+              <w:rPr>
+                <w:sz w:val="20"/>
+                <w:szCs w:val="20"/>
+              </w:rPr>
+            </w:pPr>
+            <w:r>
+              <w:rPr>
+                <w:sz w:val="20"/>
+                <w:szCs w:val="20"/>
+              </w:rPr>
+              <w:t xml:space="preserve">Web </w:t>
+            </w:r>
+            <w:r>
+              <w:rPr>
+                <w:sz w:val="20"/>
+                <w:szCs w:val="20"/>
+              </w:rPr>
+              <w:t>API</w:t>
+            </w:r>
+          </w:p>
+        </w:tc>
+        <w:tc>
+          <w:tcPr>
+            <w:tcW w:w="4527" w:type="dxa"/>
+          </w:tcPr>
+          <w:p>
+            <w:pPr>
+              <w:pStyle w:val="TableParagraph"/>
+              <w:ind w:right="97"/>
+              <w:jc w:val="both"/>
+              <w:rPr>
+                <w:sz w:val="20"/>
+                <w:szCs w:val="20"/>
+              </w:rPr>
+            </w:pPr>
+            <w:r>
+              <w:rPr>
+                <w:sz w:val="20"/>
+                <w:szCs w:val="20"/>
+              </w:rPr>
+              <w:t>Será desenvolvido uma api que fará a integração entre o sistema web e o banco de dados.</w:t>
+            </w:r>
+          </w:p>
+        </w:tc>
+      </w:tr>
+      <w:tr>
+        <w:trPr>
+          <w:trHeight w:val="380"/>
+        </w:trPr>
+        <w:tc>
+          <w:tcPr>
+            <w:tcW w:w="629" w:type="dxa"/>
+            <w:vAlign w:val="center"/>
+          </w:tcPr>
+          <w:p>
+            <w:pPr>
+              <w:pStyle w:val="TableParagraph"/>
+              <w:jc w:val="center"/>
+              <w:rPr>
+                <w:sz w:val="20"/>
+                <w:szCs w:val="20"/>
+              </w:rPr>
+            </w:pPr>
+            <w:r>
+              <w:rPr>
+                <w:sz w:val="20"/>
+                <w:szCs w:val="20"/>
+              </w:rPr>
+              <w:t>3</w:t>
+            </w:r>
+          </w:p>
+        </w:tc>
+        <w:tc>
+          <w:tcPr>
+            <w:tcW w:w="3759" w:type="dxa"/>
+            <w:vAlign w:val="center"/>
+          </w:tcPr>
+          <w:p>
+            <w:pPr>
+              <w:pStyle w:val="TableParagraph"/>
+              <w:rPr>
+                <w:sz w:val="20"/>
+                <w:szCs w:val="20"/>
+              </w:rPr>
+            </w:pPr>
+            <w:r>
+              <w:rPr>
+                <w:sz w:val="20"/>
+                <w:szCs w:val="20"/>
+              </w:rPr>
+              <w:t>Banco de Dados</w:t>
+            </w:r>
+          </w:p>
+        </w:tc>
+        <w:tc>
+          <w:tcPr>
+            <w:tcW w:w="4527" w:type="dxa"/>
+          </w:tcPr>
+          <w:p>
+            <w:pPr>
+              <w:pStyle w:val="TableParagraph"/>
+              <w:ind w:right="97"/>
+              <w:jc w:val="both"/>
+              <w:rPr>
+                <w:sz w:val="20"/>
+                <w:szCs w:val="20"/>
+              </w:rPr>
+            </w:pPr>
+            <w:r>
+              <w:rPr>
+                <w:sz w:val="20"/>
+                <w:szCs w:val="20"/>
+              </w:rPr>
+              <w:t>Será desenvolvido um banco de dados responsável por armazenar todos os dados da aplicação.</w:t>
+            </w:r>
+          </w:p>
+        </w:tc>
+      </w:tr>
+    </w:tbl>
     <w:p>
       <w:pPr>
         <w:pStyle w:val="cabealho2"/>
@@ -1554,15 +1936,33 @@
           <w:shd w:val="clear" w:color="auto" w:fill="FFFFFF"/>
         </w:rPr>
       </w:pPr>
-      <w:bookmarkStart w:id="7" w:name="_Toc49507153"/>
-      <w:r>
+    </w:p>
+    <w:p>
+      <w:pPr>
+        <w:pStyle w:val="cabealho2"/>
         <w:rPr>
           <w:sz w:val="28"/>
           <w:shd w:val="clear" w:color="auto" w:fill="FFFFFF"/>
         </w:rPr>
+      </w:pPr>
+    </w:p>
+    <w:p>
+      <w:pPr>
+        <w:pStyle w:val="cabealho2"/>
+        <w:rPr>
+          <w:sz w:val="28"/>
+          <w:shd w:val="clear" w:color="auto" w:fill="FFFFFF"/>
+        </w:rPr>
+      </w:pPr>
+      <w:bookmarkStart w:id="8" w:name="_Toc49897232"/>
+      <w:r>
+        <w:rPr>
+          <w:sz w:val="28"/>
+          <w:shd w:val="clear" w:color="auto" w:fill="FFFFFF"/>
+        </w:rPr>
         <w:t>Modelagem de Dados</w:t>
       </w:r>
-      <w:bookmarkEnd w:id="7"/>
+      <w:bookmarkEnd w:id="8"/>
     </w:p>
     <w:p>
       <w:pPr>
@@ -1701,6 +2101,7 @@
         <w:rPr>
           <w:noProof/>
         </w:rPr>
+        <w:lastRenderedPageBreak/>
         <w:drawing>
           <wp:inline distT="0" distB="0" distL="0" distR="0">
             <wp:extent cx="5048908" cy="3515710"/>
@@ -1751,70 +2152,18 @@
     <w:p>
       <w:pPr>
         <w:jc w:val="center"/>
-      </w:pPr>
-    </w:p>
-    <w:p>
-      <w:pPr>
-        <w:pStyle w:val="cabealho3"/>
-        <w:rPr>
-          <w:i w:val="0"/>
-        </w:rPr>
-      </w:pPr>
-      <w:r>
-        <w:rPr>
-          <w:i w:val="0"/>
-        </w:rPr>
-        <w:lastRenderedPageBreak/>
-        <w:t>Modelo Físico</w:t>
-      </w:r>
-    </w:p>
-    <w:p>
-      <w:pPr>
-        <w:spacing w:after="120"/>
-        <w:jc w:val="both"/>
         <w:rPr>
           <w:sz w:val="24"/>
-          <w:szCs w:val="27"/>
-        </w:rPr>
-      </w:pPr>
-      <w:r>
-        <w:rPr>
-          <w:sz w:val="24"/>
-          <w:szCs w:val="27"/>
-        </w:rPr>
-        <w:t>A modelagem física do banco de dados serve para projetar o esquema interno de um banco de dados, descrevendo as tabelas de dados, as colunas de dados das tabelas e o relacionamento entre as tabelas.</w:t>
-      </w:r>
-    </w:p>
-    <w:p>
-      <w:pPr>
-        <w:jc w:val="both"/>
-        <w:rPr>
-          <w:sz w:val="24"/>
-          <w:szCs w:val="27"/>
-        </w:rPr>
-      </w:pPr>
-      <w:r>
-        <w:rPr>
-          <w:sz w:val="24"/>
-          <w:szCs w:val="27"/>
-        </w:rPr>
-        <w:t xml:space="preserve">Abaixo, veja o modelo físico do </w:t>
-      </w:r>
-      <w:r>
-        <w:rPr>
-          <w:sz w:val="24"/>
-          <w:szCs w:val="27"/>
-        </w:rPr>
-        <w:t xml:space="preserve">banco de dados do </w:t>
-      </w:r>
-      <w:r>
-        <w:rPr>
-          <w:sz w:val="24"/>
-          <w:szCs w:val="27"/>
-        </w:rPr>
-        <w:t>projeto:</w:t>
-      </w:r>
-    </w:p>
+          <w:shd w:val="clear" w:color="auto" w:fill="FFFFFF"/>
+        </w:rPr>
+      </w:pPr>
+    </w:p>
+    <w:p>
+      <w:pPr>
+        <w:jc w:val="center"/>
+      </w:pPr>
+    </w:p>
+    <w:p/>
     <w:p/>
     <w:p>
       <w:pPr>
@@ -1887,6 +2236,7 @@
           <w:sz w:val="24"/>
           <w:shd w:val="clear" w:color="auto" w:fill="FFFFFF"/>
         </w:rPr>
+        <w:lastRenderedPageBreak/>
         <w:drawing>
           <wp:inline distT="0" distB="0" distL="0" distR="0">
             <wp:extent cx="5727065" cy="3609340"/>
@@ -1936,432 +2286,6 @@
     </w:p>
     <w:p>
       <w:pPr>
-        <w:jc w:val="both"/>
-        <w:rPr>
-          <w:rFonts w:cs="Arial"/>
-          <w:sz w:val="24"/>
-          <w:szCs w:val="25"/>
-          <w:shd w:val="clear" w:color="auto" w:fill="FFFFFF"/>
-        </w:rPr>
-      </w:pPr>
-    </w:p>
-    <w:p>
-      <w:pPr>
-        <w:jc w:val="both"/>
-        <w:rPr>
-          <w:rFonts w:cs="Arial"/>
-          <w:sz w:val="24"/>
-          <w:szCs w:val="25"/>
-          <w:shd w:val="clear" w:color="auto" w:fill="FFFFFF"/>
-        </w:rPr>
-      </w:pPr>
-    </w:p>
-    <w:p>
-      <w:pPr>
-        <w:jc w:val="both"/>
-        <w:rPr>
-          <w:rFonts w:cs="Arial"/>
-          <w:sz w:val="24"/>
-          <w:szCs w:val="25"/>
-          <w:shd w:val="clear" w:color="auto" w:fill="FFFFFF"/>
-        </w:rPr>
-      </w:pPr>
-    </w:p>
-    <w:p>
-      <w:pPr>
-        <w:pStyle w:val="cabealho2"/>
-        <w:rPr>
-          <w:shd w:val="clear" w:color="auto" w:fill="FFFFFF"/>
-        </w:rPr>
-      </w:pPr>
-    </w:p>
-    <w:p/>
-    <w:p>
-      <w:pPr>
-        <w:pStyle w:val="cabealho2"/>
-        <w:rPr>
-          <w:sz w:val="28"/>
-        </w:rPr>
-      </w:pPr>
-    </w:p>
-    <w:p>
-      <w:pPr>
-        <w:pStyle w:val="cabealho2"/>
-        <w:rPr>
-          <w:sz w:val="28"/>
-        </w:rPr>
-      </w:pPr>
-      <w:bookmarkStart w:id="8" w:name="_Toc49507154"/>
-      <w:r>
-        <w:rPr>
-          <w:sz w:val="28"/>
-        </w:rPr>
-        <w:t>Escopo</w:t>
-      </w:r>
-      <w:bookmarkEnd w:id="8"/>
-    </w:p>
-    <w:tbl>
-      <w:tblPr>
-        <w:tblStyle w:val="TableNormal"/>
-        <w:tblW w:w="8915" w:type="dxa"/>
-        <w:tblBorders>
-          <w:top w:val="single" w:sz="4" w:space="0" w:color="003366"/>
-          <w:left w:val="single" w:sz="4" w:space="0" w:color="003366"/>
-          <w:bottom w:val="single" w:sz="4" w:space="0" w:color="003366"/>
-          <w:right w:val="single" w:sz="4" w:space="0" w:color="003366"/>
-          <w:insideH w:val="single" w:sz="4" w:space="0" w:color="003366"/>
-          <w:insideV w:val="single" w:sz="4" w:space="0" w:color="003366"/>
-        </w:tblBorders>
-        <w:tblLayout w:type="fixed"/>
-        <w:tblLook w:val="01E0"/>
-      </w:tblPr>
-      <w:tblGrid>
-        <w:gridCol w:w="629"/>
-        <w:gridCol w:w="3759"/>
-        <w:gridCol w:w="4527"/>
-      </w:tblGrid>
-      <w:tr>
-        <w:trPr>
-          <w:trHeight w:val="357"/>
-        </w:trPr>
-        <w:tc>
-          <w:tcPr>
-            <w:tcW w:w="629" w:type="dxa"/>
-            <w:tcBorders>
-              <w:top w:val="nil"/>
-              <w:left w:val="nil"/>
-              <w:bottom w:val="nil"/>
-              <w:right w:val="nil"/>
-            </w:tcBorders>
-            <w:shd w:val="clear" w:color="auto" w:fill="C00000"/>
-          </w:tcPr>
-          <w:p>
-            <w:pPr>
-              <w:pStyle w:val="TableParagraph"/>
-              <w:ind w:left="112"/>
-              <w:rPr>
-                <w:b/>
-                <w:sz w:val="20"/>
-                <w:szCs w:val="20"/>
-              </w:rPr>
-            </w:pPr>
-            <w:r>
-              <w:rPr>
-                <w:b/>
-                <w:color w:val="FFFFFF"/>
-                <w:sz w:val="20"/>
-                <w:szCs w:val="20"/>
-              </w:rPr>
-              <w:t>Nº</w:t>
-            </w:r>
-          </w:p>
-        </w:tc>
-        <w:tc>
-          <w:tcPr>
-            <w:tcW w:w="3759" w:type="dxa"/>
-            <w:tcBorders>
-              <w:top w:val="nil"/>
-              <w:left w:val="nil"/>
-              <w:bottom w:val="nil"/>
-              <w:right w:val="nil"/>
-            </w:tcBorders>
-            <w:shd w:val="clear" w:color="auto" w:fill="C00000"/>
-          </w:tcPr>
-          <w:p>
-            <w:pPr>
-              <w:pStyle w:val="TableParagraph"/>
-              <w:tabs>
-                <w:tab w:val="left" w:pos="2445"/>
-              </w:tabs>
-              <w:ind w:left="112"/>
-              <w:rPr>
-                <w:b/>
-                <w:sz w:val="20"/>
-                <w:szCs w:val="20"/>
-              </w:rPr>
-            </w:pPr>
-            <w:r>
-              <w:rPr>
-                <w:b/>
-                <w:color w:val="FFFFFF"/>
-                <w:sz w:val="20"/>
-                <w:szCs w:val="20"/>
-              </w:rPr>
-              <w:t>Módulo</w:t>
-            </w:r>
-            <w:r>
-              <w:rPr>
-                <w:b/>
-                <w:color w:val="FFFFFF"/>
-                <w:sz w:val="20"/>
-                <w:szCs w:val="20"/>
-              </w:rPr>
-              <w:tab/>
-            </w:r>
-          </w:p>
-        </w:tc>
-        <w:tc>
-          <w:tcPr>
-            <w:tcW w:w="4527" w:type="dxa"/>
-            <w:tcBorders>
-              <w:top w:val="nil"/>
-              <w:left w:val="nil"/>
-              <w:bottom w:val="nil"/>
-              <w:right w:val="nil"/>
-            </w:tcBorders>
-            <w:shd w:val="clear" w:color="auto" w:fill="C00000"/>
-          </w:tcPr>
-          <w:p>
-            <w:pPr>
-              <w:pStyle w:val="TableParagraph"/>
-              <w:ind w:left="112"/>
-              <w:rPr>
-                <w:b/>
-                <w:sz w:val="20"/>
-                <w:szCs w:val="20"/>
-              </w:rPr>
-            </w:pPr>
-            <w:r>
-              <w:rPr>
-                <w:b/>
-                <w:color w:val="FFFFFF"/>
-                <w:sz w:val="20"/>
-                <w:szCs w:val="20"/>
-              </w:rPr>
-              <w:t>Descrição</w:t>
-            </w:r>
-          </w:p>
-        </w:tc>
-      </w:tr>
-      <w:tr>
-        <w:trPr>
-          <w:trHeight w:val="393"/>
-        </w:trPr>
-        <w:tc>
-          <w:tcPr>
-            <w:tcW w:w="629" w:type="dxa"/>
-            <w:vAlign w:val="center"/>
-          </w:tcPr>
-          <w:p>
-            <w:pPr>
-              <w:pStyle w:val="TableParagraph"/>
-              <w:jc w:val="center"/>
-              <w:rPr>
-                <w:sz w:val="20"/>
-                <w:szCs w:val="20"/>
-              </w:rPr>
-            </w:pPr>
-            <w:r>
-              <w:rPr>
-                <w:sz w:val="20"/>
-                <w:szCs w:val="20"/>
-              </w:rPr>
-              <w:t>1</w:t>
-            </w:r>
-          </w:p>
-        </w:tc>
-        <w:tc>
-          <w:tcPr>
-            <w:tcW w:w="3759" w:type="dxa"/>
-            <w:vAlign w:val="center"/>
-          </w:tcPr>
-          <w:p>
-            <w:pPr>
-              <w:pStyle w:val="TableParagraph"/>
-              <w:rPr>
-                <w:sz w:val="20"/>
-                <w:szCs w:val="20"/>
-              </w:rPr>
-            </w:pPr>
-            <w:r>
-              <w:rPr>
-                <w:sz w:val="20"/>
-                <w:szCs w:val="20"/>
-              </w:rPr>
-              <w:t>Sistema Web</w:t>
-            </w:r>
-          </w:p>
-        </w:tc>
-        <w:tc>
-          <w:tcPr>
-            <w:tcW w:w="4527" w:type="dxa"/>
-          </w:tcPr>
-          <w:p>
-            <w:pPr>
-              <w:pStyle w:val="TableParagraph"/>
-              <w:ind w:right="100"/>
-              <w:jc w:val="both"/>
-              <w:rPr>
-                <w:sz w:val="20"/>
-                <w:szCs w:val="20"/>
-              </w:rPr>
-            </w:pPr>
-            <w:r>
-              <w:rPr>
-                <w:sz w:val="20"/>
-                <w:szCs w:val="20"/>
-              </w:rPr>
-              <w:t>Será desenvolvido um sistema web para os usuários terem acesso às informações e para os administradores poderem editar as mesmas.</w:t>
-            </w:r>
-          </w:p>
-        </w:tc>
-      </w:tr>
-      <w:tr>
-        <w:trPr>
-          <w:trHeight w:val="380"/>
-        </w:trPr>
-        <w:tc>
-          <w:tcPr>
-            <w:tcW w:w="629" w:type="dxa"/>
-            <w:vAlign w:val="center"/>
-          </w:tcPr>
-          <w:p>
-            <w:pPr>
-              <w:pStyle w:val="TableParagraph"/>
-              <w:jc w:val="center"/>
-              <w:rPr>
-                <w:sz w:val="20"/>
-                <w:szCs w:val="20"/>
-              </w:rPr>
-            </w:pPr>
-            <w:r>
-              <w:rPr>
-                <w:sz w:val="20"/>
-                <w:szCs w:val="20"/>
-              </w:rPr>
-              <w:t>2</w:t>
-            </w:r>
-          </w:p>
-        </w:tc>
-        <w:tc>
-          <w:tcPr>
-            <w:tcW w:w="3759" w:type="dxa"/>
-            <w:vAlign w:val="center"/>
-          </w:tcPr>
-          <w:p>
-            <w:pPr>
-              <w:pStyle w:val="TableParagraph"/>
-              <w:rPr>
-                <w:sz w:val="20"/>
-                <w:szCs w:val="20"/>
-              </w:rPr>
-            </w:pPr>
-            <w:r>
-              <w:rPr>
-                <w:sz w:val="20"/>
-                <w:szCs w:val="20"/>
-              </w:rPr>
-              <w:t xml:space="preserve">Web </w:t>
-            </w:r>
-            <w:r>
-              <w:rPr>
-                <w:sz w:val="20"/>
-                <w:szCs w:val="20"/>
-              </w:rPr>
-              <w:t>API</w:t>
-            </w:r>
-          </w:p>
-        </w:tc>
-        <w:tc>
-          <w:tcPr>
-            <w:tcW w:w="4527" w:type="dxa"/>
-          </w:tcPr>
-          <w:p>
-            <w:pPr>
-              <w:pStyle w:val="TableParagraph"/>
-              <w:ind w:right="97"/>
-              <w:jc w:val="both"/>
-              <w:rPr>
-                <w:sz w:val="20"/>
-                <w:szCs w:val="20"/>
-              </w:rPr>
-            </w:pPr>
-            <w:r>
-              <w:rPr>
-                <w:sz w:val="20"/>
-                <w:szCs w:val="20"/>
-              </w:rPr>
-              <w:t>Será desenvolvido uma api que fará a integração entre o sistema web e o banco de dados.</w:t>
-            </w:r>
-          </w:p>
-        </w:tc>
-      </w:tr>
-      <w:tr>
-        <w:trPr>
-          <w:trHeight w:val="380"/>
-        </w:trPr>
-        <w:tc>
-          <w:tcPr>
-            <w:tcW w:w="629" w:type="dxa"/>
-            <w:vAlign w:val="center"/>
-          </w:tcPr>
-          <w:p>
-            <w:pPr>
-              <w:pStyle w:val="TableParagraph"/>
-              <w:jc w:val="center"/>
-              <w:rPr>
-                <w:sz w:val="20"/>
-                <w:szCs w:val="20"/>
-              </w:rPr>
-            </w:pPr>
-            <w:r>
-              <w:rPr>
-                <w:sz w:val="20"/>
-                <w:szCs w:val="20"/>
-              </w:rPr>
-              <w:t>3</w:t>
-            </w:r>
-          </w:p>
-        </w:tc>
-        <w:tc>
-          <w:tcPr>
-            <w:tcW w:w="3759" w:type="dxa"/>
-            <w:vAlign w:val="center"/>
-          </w:tcPr>
-          <w:p>
-            <w:pPr>
-              <w:pStyle w:val="TableParagraph"/>
-              <w:rPr>
-                <w:sz w:val="20"/>
-                <w:szCs w:val="20"/>
-              </w:rPr>
-            </w:pPr>
-            <w:r>
-              <w:rPr>
-                <w:sz w:val="20"/>
-                <w:szCs w:val="20"/>
-              </w:rPr>
-              <w:t>Banco de Dados</w:t>
-            </w:r>
-          </w:p>
-        </w:tc>
-        <w:tc>
-          <w:tcPr>
-            <w:tcW w:w="4527" w:type="dxa"/>
-          </w:tcPr>
-          <w:p>
-            <w:pPr>
-              <w:pStyle w:val="TableParagraph"/>
-              <w:ind w:right="97"/>
-              <w:jc w:val="both"/>
-              <w:rPr>
-                <w:sz w:val="20"/>
-                <w:szCs w:val="20"/>
-              </w:rPr>
-            </w:pPr>
-            <w:r>
-              <w:rPr>
-                <w:sz w:val="20"/>
-                <w:szCs w:val="20"/>
-              </w:rPr>
-              <w:t>Será desenvolvido um banco de dados responsável por armazenar todos os dados da aplicação.</w:t>
-            </w:r>
-          </w:p>
-        </w:tc>
-      </w:tr>
-    </w:tbl>
-    <w:p>
-      <w:pPr>
         <w:pStyle w:val="cabealho2"/>
         <w:rPr>
           <w:sz w:val="28"/>
@@ -2376,7 +2300,7 @@
           <w:sz w:val="28"/>
         </w:rPr>
       </w:pPr>
-      <w:bookmarkStart w:id="9" w:name="_Toc49507155"/>
+      <w:bookmarkStart w:id="9" w:name="_Toc49897233"/>
       <w:r>
         <w:rPr>
           <w:sz w:val="28"/>
@@ -2667,7 +2591,7 @@
           <w:sz w:val="28"/>
         </w:rPr>
       </w:pPr>
-      <w:bookmarkStart w:id="10" w:name="_Toc49507156"/>
+      <w:bookmarkStart w:id="10" w:name="_Toc49897234"/>
       <w:r>
         <w:rPr>
           <w:sz w:val="28"/>
@@ -2676,17 +2600,75 @@
       </w:r>
       <w:bookmarkEnd w:id="10"/>
     </w:p>
+    <w:p>
+      <w:pPr>
+        <w:pStyle w:val="PargrafodaLista"/>
+        <w:numPr>
+          <w:ilvl w:val="0"/>
+          <w:numId w:val="15"/>
+        </w:numPr>
+        <w:rPr>
+          <w:sz w:val="24"/>
+        </w:rPr>
+      </w:pPr>
+      <w:r>
+        <w:rPr>
+          <w:sz w:val="24"/>
+        </w:rPr>
+        <w:t>Hospedagem do servidor Web API (</w:t>
+      </w:r>
+      <w:proofErr w:type="gramStart"/>
+      <w:r>
+        <w:rPr>
+          <w:sz w:val="24"/>
+        </w:rPr>
+        <w:t>ASP.</w:t>
+      </w:r>
+      <w:proofErr w:type="gramEnd"/>
+      <w:r>
+        <w:rPr>
+          <w:sz w:val="24"/>
+        </w:rPr>
+        <w:t>NET Core 2.2);</w:t>
+      </w:r>
+    </w:p>
+    <w:p>
+      <w:pPr>
+        <w:pStyle w:val="PargrafodaLista"/>
+        <w:numPr>
+          <w:ilvl w:val="0"/>
+          <w:numId w:val="15"/>
+        </w:numPr>
+        <w:rPr>
+          <w:sz w:val="24"/>
+        </w:rPr>
+      </w:pPr>
+      <w:r>
+        <w:rPr>
+          <w:sz w:val="24"/>
+        </w:rPr>
+        <w:t>Hospedagem do banco de dados SQL Server;</w:t>
+      </w:r>
+    </w:p>
+    <w:p>
+      <w:pPr>
+        <w:pStyle w:val="PargrafodaLista"/>
+        <w:numPr>
+          <w:ilvl w:val="0"/>
+          <w:numId w:val="15"/>
+        </w:numPr>
+        <w:rPr>
+          <w:sz w:val="24"/>
+        </w:rPr>
+      </w:pPr>
+      <w:r>
+        <w:rPr>
+          <w:sz w:val="24"/>
+        </w:rPr>
+        <w:t>Hospedagem do sistema web.</w:t>
+      </w:r>
+    </w:p>
     <w:p/>
-    <w:p/>
-    <w:p/>
-    <w:p/>
-    <w:p/>
-    <w:p/>
-    <w:p/>
-    <w:p/>
-    <w:p/>
-    <w:p/>
-    <w:p/>
     <w:p>
       <w:pPr>
         <w:pStyle w:val="cabealho2"/>
@@ -2694,7 +2676,7 @@
           <w:sz w:val="28"/>
         </w:rPr>
       </w:pPr>
-      <w:bookmarkStart w:id="11" w:name="_Toc49507157"/>
+      <w:bookmarkStart w:id="11" w:name="_Toc49897235"/>
       <w:r>
         <w:rPr>
           <w:sz w:val="28"/>
@@ -2764,6 +2746,7 @@
         <w:rPr>
           <w:i w:val="0"/>
         </w:rPr>
+        <w:lastRenderedPageBreak/>
         <w:t>Requisitos Funcionais</w:t>
       </w:r>
     </w:p>
@@ -4363,7 +4346,6 @@
               <w:rPr>
                 <w:sz w:val="20"/>
               </w:rPr>
-              <w:lastRenderedPageBreak/>
               <w:t>RF020</w:t>
             </w:r>
           </w:p>
@@ -4706,6 +4688,7 @@
         <w:rPr>
           <w:i w:val="0"/>
         </w:rPr>
+        <w:lastRenderedPageBreak/>
         <w:t>Requisitos não funcionais</w:t>
       </w:r>
     </w:p>
@@ -5514,13 +5497,7 @@
               <w:rPr>
                 <w:sz w:val="20"/>
               </w:rPr>
-              <w:t xml:space="preserve">  </w:t>
-            </w:r>
-            <w:r>
-              <w:rPr>
-                <w:sz w:val="20"/>
-              </w:rPr>
-              <w:t>RN001</w:t>
+              <w:t xml:space="preserve">  RN001</w:t>
             </w:r>
           </w:p>
         </w:tc>
@@ -5806,7 +5783,6 @@
               <w:rPr>
                 <w:sz w:val="20"/>
               </w:rPr>
-              <w:lastRenderedPageBreak/>
               <w:t>RN004</w:t>
             </w:r>
           </w:p>
@@ -6088,6 +6064,7 @@
               <w:rPr>
                 <w:sz w:val="20"/>
               </w:rPr>
+              <w:lastRenderedPageBreak/>
               <w:t>RN007</w:t>
             </w:r>
           </w:p>
@@ -6457,19 +6434,7 @@
               <w:rPr>
                 <w:sz w:val="20"/>
               </w:rPr>
-              <w:t xml:space="preserve">Dispositivo </w:t>
-            </w:r>
-            <w:r>
-              <w:rPr>
-                <w:sz w:val="20"/>
-              </w:rPr>
-              <w:t xml:space="preserve">deve </w:t>
-            </w:r>
-            <w:r>
-              <w:rPr>
-                <w:sz w:val="20"/>
-              </w:rPr>
-              <w:t>conter um navegador web.</w:t>
+              <w:t>Dispositivo deve conter um navegador web.</w:t>
             </w:r>
           </w:p>
         </w:tc>
@@ -6484,77 +6449,207 @@
     </w:p>
     <w:p>
       <w:pPr>
-        <w:rPr>
-          <w:sz w:val="24"/>
-        </w:rPr>
-      </w:pPr>
-    </w:p>
-    <w:p>
-      <w:pPr>
-        <w:rPr>
-          <w:sz w:val="24"/>
-        </w:rPr>
-      </w:pPr>
-    </w:p>
-    <w:p>
-      <w:pPr>
         <w:pStyle w:val="cabealho2"/>
         <w:spacing w:before="0"/>
         <w:rPr>
           <w:sz w:val="28"/>
         </w:rPr>
       </w:pPr>
+      <w:bookmarkStart w:id="12" w:name="_Toc49897236"/>
       <w:r>
         <w:rPr>
           <w:sz w:val="28"/>
         </w:rPr>
         <w:t>Casos de Uso</w:t>
       </w:r>
+      <w:bookmarkEnd w:id="12"/>
     </w:p>
     <w:p>
       <w:pPr>
         <w:rPr>
           <w:sz w:val="24"/>
         </w:rPr>
+      </w:pPr>
+      <w:r>
+        <w:rPr>
+          <w:sz w:val="24"/>
+        </w:rPr>
+        <w:t xml:space="preserve">Um caso de uso narra a interação entre o sistema e os atores envolvidos, para atingir um ou </w:t>
+      </w:r>
+      <w:proofErr w:type="gramStart"/>
+      <w:r>
+        <w:rPr>
+          <w:sz w:val="24"/>
+        </w:rPr>
+        <w:t>mais</w:t>
+      </w:r>
+      <w:proofErr w:type="gramEnd"/>
+      <w:r>
+        <w:rPr>
+          <w:sz w:val="24"/>
+        </w:rPr>
+        <w:t xml:space="preserve"> </w:t>
+      </w:r>
+      <w:proofErr w:type="gramStart"/>
+      <w:r>
+        <w:rPr>
+          <w:sz w:val="24"/>
+        </w:rPr>
+        <w:t>objetivos</w:t>
+      </w:r>
+      <w:proofErr w:type="gramEnd"/>
+      <w:r>
+        <w:rPr>
+          <w:sz w:val="24"/>
+        </w:rPr>
+        <w:t>.</w:t>
+      </w:r>
+    </w:p>
+    <w:p>
+      <w:pPr>
+        <w:rPr>
+          <w:sz w:val="24"/>
+        </w:rPr>
+      </w:pPr>
+      <w:r>
+        <w:rPr>
+          <w:sz w:val="24"/>
+        </w:rPr>
+        <w:t>Abaixo, confira os casos de uso da aplicação:</w:t>
+      </w:r>
+    </w:p>
+    <w:p>
+      <w:pPr>
+        <w:spacing w:before="480"/>
+        <w:jc w:val="center"/>
+        <w:rPr>
+          <w:sz w:val="24"/>
+        </w:rPr>
+      </w:pPr>
+      <w:r>
+        <w:rPr>
+          <w:noProof/>
+          <w:sz w:val="24"/>
+        </w:rPr>
+        <w:drawing>
+          <wp:inline distT="0" distB="0" distL="0" distR="0">
+            <wp:extent cx="5604211" cy="3487479"/>
+            <wp:effectExtent l="19050" t="0" r="0" b="0"/>
+            <wp:docPr id="3" name="Imagem 2" descr="C:\Users\USER\Downloads\WebsiteDaSaude-Modelagem (1) (1) (1) (1)-CASOS DE USO (1).png"/>
+            <wp:cNvGraphicFramePr>
+              <a:graphicFrameLocks xmlns:a="http://schemas.openxmlformats.org/drawingml/2006/main" noChangeAspect="1"/>
+            </wp:cNvGraphicFramePr>
+            <a:graphic xmlns:a="http://schemas.openxmlformats.org/drawingml/2006/main">
+              <a:graphicData uri="http://schemas.openxmlformats.org/drawingml/2006/picture">
+                <pic:pic xmlns:pic="http://schemas.openxmlformats.org/drawingml/2006/picture">
+                  <pic:nvPicPr>
+                    <pic:cNvPr id="0" name="Picture 2" descr="C:\Users\USER\Downloads\WebsiteDaSaude-Modelagem (1) (1) (1) (1)-CASOS DE USO (1).png"/>
+                    <pic:cNvPicPr>
+                      <a:picLocks noChangeAspect="1" noChangeArrowheads="1"/>
+                    </pic:cNvPicPr>
+                  </pic:nvPicPr>
+                  <pic:blipFill>
+                    <a:blip r:embed="rId13"/>
+                    <a:srcRect/>
+                    <a:stretch>
+                      <a:fillRect/>
+                    </a:stretch>
+                  </pic:blipFill>
+                  <pic:spPr bwMode="auto">
+                    <a:xfrm>
+                      <a:off x="0" y="0"/>
+                      <a:ext cx="5604211" cy="3487479"/>
+                    </a:xfrm>
+                    <a:prstGeom prst="rect">
+                      <a:avLst/>
+                    </a:prstGeom>
+                    <a:noFill/>
+                    <a:ln w="9525">
+                      <a:noFill/>
+                      <a:miter lim="800000"/>
+                      <a:headEnd/>
+                      <a:tailEnd/>
+                    </a:ln>
+                  </pic:spPr>
+                </pic:pic>
+              </a:graphicData>
+            </a:graphic>
+          </wp:inline>
+        </w:drawing>
+      </w:r>
+    </w:p>
+    <w:p>
+      <w:pPr>
+        <w:spacing w:before="480"/>
+        <w:jc w:val="center"/>
+        <w:rPr>
+          <w:sz w:val="24"/>
+        </w:rPr>
         <w:sectPr>
-          <w:footerReference w:type="default" r:id="rId13"/>
+          <w:footerReference w:type="default" r:id="rId14"/>
           <w:pgSz w:w="11907" w:h="16839" w:code="9"/>
           <w:pgMar w:top="1080" w:right="1440" w:bottom="1080" w:left="1440" w:header="720" w:footer="720" w:gutter="0"/>
           <w:cols w:space="720"/>
           <w:docGrid w:linePitch="360"/>
         </w:sectPr>
       </w:pPr>
-      <w:r>
-        <w:rPr>
-          <w:sz w:val="24"/>
-        </w:rPr>
-        <w:t>Um caso de uso narra a interação entre o sistema e os atores envolvidos, para atingir um ou mais objetivos</w:t>
-      </w:r>
-      <w:r>
-        <w:rPr>
-          <w:sz w:val="24"/>
-        </w:rPr>
-        <w:t>.</w:t>
-      </w:r>
-    </w:p>
-    <w:p/>
-    <w:p/>
-    <w:p/>
-    <w:p/>
-    <w:p/>
-    <w:p/>
-    <w:p/>
-    <w:p/>
-    <w:p/>
-    <w:p/>
-    <w:p/>
-    <w:p/>
-    <w:p/>
-    <w:p/>
-    <w:p/>
-    <w:p/>
-    <w:p/>
-    <w:p/>
+    </w:p>
+    <w:p>
+      <w:pPr>
+        <w:jc w:val="center"/>
+      </w:pPr>
+      <w:r>
+        <w:rPr>
+          <w:noProof/>
+        </w:rPr>
+        <w:lastRenderedPageBreak/>
+        <w:drawing>
+          <wp:inline distT="0" distB="0" distL="0" distR="0">
+            <wp:extent cx="5325460" cy="9317420"/>
+            <wp:effectExtent l="19050" t="0" r="8540" b="0"/>
+            <wp:docPr id="5" name="Imagem 4" descr="C:\Users\USER\Downloads\WebsiteDaSaude-Modelagem (1) (1) (1) (1)-CASOS DE USO (3).png"/>
+            <wp:cNvGraphicFramePr>
+              <a:graphicFrameLocks xmlns:a="http://schemas.openxmlformats.org/drawingml/2006/main" noChangeAspect="1"/>
+            </wp:cNvGraphicFramePr>
+            <a:graphic xmlns:a="http://schemas.openxmlformats.org/drawingml/2006/main">
+              <a:graphicData uri="http://schemas.openxmlformats.org/drawingml/2006/picture">
+                <pic:pic xmlns:pic="http://schemas.openxmlformats.org/drawingml/2006/picture">
+                  <pic:nvPicPr>
+                    <pic:cNvPr id="0" name="Picture 4" descr="C:\Users\USER\Downloads\WebsiteDaSaude-Modelagem (1) (1) (1) (1)-CASOS DE USO (3).png"/>
+                    <pic:cNvPicPr>
+                      <a:picLocks noChangeAspect="1" noChangeArrowheads="1"/>
+                    </pic:cNvPicPr>
+                  </pic:nvPicPr>
+                  <pic:blipFill>
+                    <a:blip r:embed="rId15"/>
+                    <a:srcRect/>
+                    <a:stretch>
+                      <a:fillRect/>
+                    </a:stretch>
+                  </pic:blipFill>
+                  <pic:spPr bwMode="auto">
+                    <a:xfrm>
+                      <a:off x="0" y="0"/>
+                      <a:ext cx="5325423" cy="9317355"/>
+                    </a:xfrm>
+                    <a:prstGeom prst="rect">
+                      <a:avLst/>
+                    </a:prstGeom>
+                    <a:noFill/>
+                    <a:ln w="9525">
+                      <a:noFill/>
+                      <a:miter lim="800000"/>
+                      <a:headEnd/>
+                      <a:tailEnd/>
+                    </a:ln>
+                  </pic:spPr>
+                </pic:pic>
+              </a:graphicData>
+            </a:graphic>
+          </wp:inline>
+        </w:drawing>
+      </w:r>
+    </w:p>
     <w:p/>
     <w:p>
       <w:pPr>
@@ -6564,8 +6659,8 @@
           <w:lang w:eastAsia="en-US"/>
         </w:rPr>
       </w:pPr>
-      <w:bookmarkStart w:id="12" w:name="_Toc26954877"/>
-      <w:bookmarkStart w:id="13" w:name="_Toc49507159"/>
+      <w:bookmarkStart w:id="13" w:name="_Toc26954877"/>
+      <w:bookmarkStart w:id="14" w:name="_Toc49897237"/>
       <w:r>
         <w:rPr>
           <w:color w:val="D00000"/>
@@ -6573,8 +6668,8 @@
         </w:rPr>
         <w:t>Funcionalidades</w:t>
       </w:r>
-      <w:bookmarkEnd w:id="12"/>
       <w:bookmarkEnd w:id="13"/>
+      <w:bookmarkEnd w:id="14"/>
     </w:p>
     <w:p>
       <w:pPr>
@@ -6584,10 +6679,10 @@
           <w:lang w:eastAsia="en-US"/>
         </w:rPr>
       </w:pPr>
-      <w:bookmarkStart w:id="14" w:name="_Toc26954878"/>
-      <w:bookmarkStart w:id="15" w:name="_Toc26956459"/>
-      <w:bookmarkStart w:id="16" w:name="_Toc26954879"/>
-      <w:bookmarkStart w:id="17" w:name="_Toc49507160"/>
+      <w:bookmarkStart w:id="15" w:name="_Toc26954878"/>
+      <w:bookmarkStart w:id="16" w:name="_Toc26956459"/>
+      <w:bookmarkStart w:id="17" w:name="_Toc26954879"/>
+      <w:bookmarkStart w:id="18" w:name="_Toc49897238"/>
       <w:r>
         <w:rPr>
           <w:sz w:val="32"/>
@@ -6602,9 +6697,9 @@
         </w:rPr>
         <w:t>Web</w:t>
       </w:r>
-      <w:bookmarkEnd w:id="14"/>
       <w:bookmarkEnd w:id="15"/>
-      <w:bookmarkEnd w:id="17"/>
+      <w:bookmarkEnd w:id="16"/>
+      <w:bookmarkEnd w:id="18"/>
     </w:p>
     <w:p>
       <w:pPr>
@@ -6771,15 +6866,15 @@
           <w:color w:val="D00000"/>
         </w:rPr>
       </w:pPr>
-      <w:bookmarkStart w:id="18" w:name="_Toc49507161"/>
-      <w:bookmarkEnd w:id="16"/>
+      <w:bookmarkStart w:id="19" w:name="_Toc49897239"/>
+      <w:bookmarkEnd w:id="17"/>
       <w:r>
         <w:rPr>
           <w:color w:val="D00000"/>
         </w:rPr>
         <w:t>Banco de Dados</w:t>
       </w:r>
-      <w:bookmarkEnd w:id="18"/>
+      <w:bookmarkEnd w:id="19"/>
     </w:p>
     <w:p>
       <w:pPr>
@@ -6958,28 +7053,21 @@
     </w:p>
     <w:p>
       <w:pPr>
-        <w:jc w:val="center"/>
-        <w:rPr>
-          <w:lang w:eastAsia="en-US"/>
-        </w:rPr>
-      </w:pPr>
-    </w:p>
-    <w:p>
-      <w:pPr>
         <w:pStyle w:val="cabealho1"/>
         <w:rPr>
           <w:color w:val="D00000"/>
         </w:rPr>
       </w:pPr>
-      <w:bookmarkStart w:id="19" w:name="_Toc49507162"/>
+      <w:bookmarkStart w:id="20" w:name="_Toc49897240"/>
       <w:proofErr w:type="spellStart"/>
       <w:r>
         <w:rPr>
           <w:color w:val="D00000"/>
         </w:rPr>
+        <w:lastRenderedPageBreak/>
         <w:t>Back-end</w:t>
       </w:r>
-      <w:bookmarkEnd w:id="19"/>
+      <w:bookmarkEnd w:id="20"/>
       <w:proofErr w:type="spellEnd"/>
     </w:p>
     <w:p>
@@ -7002,7 +7090,7 @@
           <w:color w:val="D00000"/>
         </w:rPr>
       </w:pPr>
-      <w:bookmarkStart w:id="20" w:name="_Toc49507163"/>
+      <w:bookmarkStart w:id="21" w:name="_Toc49897241"/>
       <w:proofErr w:type="spellStart"/>
       <w:r>
         <w:rPr>
@@ -7011,7 +7099,7 @@
         <w:lastRenderedPageBreak/>
         <w:t>Front-end</w:t>
       </w:r>
-      <w:bookmarkEnd w:id="20"/>
+      <w:bookmarkEnd w:id="21"/>
       <w:proofErr w:type="spellEnd"/>
     </w:p>
     <w:p>
@@ -7024,48 +7112,161 @@
     </w:p>
     <w:p>
       <w:pPr>
+        <w:rPr>
+          <w:rFonts w:asciiTheme="majorHAnsi" w:eastAsiaTheme="majorEastAsia" w:hAnsiTheme="majorHAnsi" w:cstheme="majorBidi"/>
+          <w:color w:val="7030A0"/>
+          <w:sz w:val="36"/>
+          <w:szCs w:val="36"/>
+        </w:rPr>
+      </w:pPr>
+    </w:p>
+    <w:p>
+      <w:pPr>
+        <w:rPr>
+          <w:rFonts w:asciiTheme="majorHAnsi" w:eastAsiaTheme="majorEastAsia" w:hAnsiTheme="majorHAnsi" w:cstheme="majorBidi"/>
+          <w:color w:val="7030A0"/>
+          <w:sz w:val="36"/>
+          <w:szCs w:val="36"/>
+        </w:rPr>
+      </w:pPr>
+    </w:p>
+    <w:p>
+      <w:pPr>
+        <w:rPr>
+          <w:rFonts w:asciiTheme="majorHAnsi" w:eastAsiaTheme="majorEastAsia" w:hAnsiTheme="majorHAnsi" w:cstheme="majorBidi"/>
+          <w:color w:val="7030A0"/>
+          <w:sz w:val="36"/>
+          <w:szCs w:val="36"/>
+        </w:rPr>
+      </w:pPr>
+    </w:p>
+    <w:p>
+      <w:pPr>
+        <w:rPr>
+          <w:rFonts w:asciiTheme="majorHAnsi" w:eastAsiaTheme="majorEastAsia" w:hAnsiTheme="majorHAnsi" w:cstheme="majorBidi"/>
+          <w:color w:val="7030A0"/>
+          <w:sz w:val="36"/>
+          <w:szCs w:val="36"/>
+        </w:rPr>
+      </w:pPr>
+    </w:p>
+    <w:p>
+      <w:pPr>
+        <w:rPr>
+          <w:rFonts w:asciiTheme="majorHAnsi" w:eastAsiaTheme="majorEastAsia" w:hAnsiTheme="majorHAnsi" w:cstheme="majorBidi"/>
+          <w:color w:val="7030A0"/>
+          <w:sz w:val="36"/>
+          <w:szCs w:val="36"/>
+        </w:rPr>
+      </w:pPr>
+    </w:p>
+    <w:p>
+      <w:pPr>
+        <w:rPr>
+          <w:rFonts w:asciiTheme="majorHAnsi" w:eastAsiaTheme="majorEastAsia" w:hAnsiTheme="majorHAnsi" w:cstheme="majorBidi"/>
+          <w:color w:val="7030A0"/>
+          <w:sz w:val="36"/>
+          <w:szCs w:val="36"/>
+        </w:rPr>
+      </w:pPr>
+    </w:p>
+    <w:p>
+      <w:pPr>
+        <w:rPr>
+          <w:rFonts w:asciiTheme="majorHAnsi" w:eastAsiaTheme="majorEastAsia" w:hAnsiTheme="majorHAnsi" w:cstheme="majorBidi"/>
+          <w:color w:val="7030A0"/>
+          <w:sz w:val="36"/>
+          <w:szCs w:val="36"/>
+        </w:rPr>
+      </w:pPr>
+    </w:p>
+    <w:p>
+      <w:pPr>
+        <w:rPr>
+          <w:rFonts w:asciiTheme="majorHAnsi" w:eastAsiaTheme="majorEastAsia" w:hAnsiTheme="majorHAnsi" w:cstheme="majorBidi"/>
+          <w:color w:val="7030A0"/>
+          <w:sz w:val="36"/>
+          <w:szCs w:val="36"/>
+        </w:rPr>
+      </w:pPr>
+    </w:p>
+    <w:p>
+      <w:pPr>
+        <w:rPr>
+          <w:rFonts w:asciiTheme="majorHAnsi" w:eastAsiaTheme="majorEastAsia" w:hAnsiTheme="majorHAnsi" w:cstheme="majorBidi"/>
+          <w:color w:val="7030A0"/>
+          <w:sz w:val="36"/>
+          <w:szCs w:val="36"/>
+        </w:rPr>
+      </w:pPr>
+    </w:p>
+    <w:p>
+      <w:pPr>
+        <w:rPr>
+          <w:rFonts w:asciiTheme="majorHAnsi" w:eastAsiaTheme="majorEastAsia" w:hAnsiTheme="majorHAnsi" w:cstheme="majorBidi"/>
+          <w:color w:val="7030A0"/>
+          <w:sz w:val="36"/>
+          <w:szCs w:val="36"/>
+        </w:rPr>
+      </w:pPr>
+    </w:p>
+    <w:p>
+      <w:pPr>
+        <w:rPr>
+          <w:rFonts w:asciiTheme="majorHAnsi" w:eastAsiaTheme="majorEastAsia" w:hAnsiTheme="majorHAnsi" w:cstheme="majorBidi"/>
+          <w:color w:val="7030A0"/>
+          <w:sz w:val="36"/>
+          <w:szCs w:val="36"/>
+        </w:rPr>
+      </w:pPr>
+    </w:p>
+    <w:p>
+      <w:pPr>
+        <w:rPr>
+          <w:rFonts w:asciiTheme="majorHAnsi" w:eastAsiaTheme="majorEastAsia" w:hAnsiTheme="majorHAnsi" w:cstheme="majorBidi"/>
+          <w:color w:val="7030A0"/>
+          <w:sz w:val="36"/>
+          <w:szCs w:val="36"/>
+        </w:rPr>
+      </w:pPr>
+    </w:p>
+    <w:p>
+      <w:pPr>
+        <w:rPr>
+          <w:rFonts w:asciiTheme="majorHAnsi" w:eastAsiaTheme="majorEastAsia" w:hAnsiTheme="majorHAnsi" w:cstheme="majorBidi"/>
+          <w:color w:val="7030A0"/>
+          <w:sz w:val="36"/>
+          <w:szCs w:val="36"/>
+        </w:rPr>
+      </w:pPr>
+    </w:p>
+    <w:p>
+      <w:pPr>
+        <w:rPr>
+          <w:rFonts w:asciiTheme="majorHAnsi" w:eastAsiaTheme="majorEastAsia" w:hAnsiTheme="majorHAnsi" w:cstheme="majorBidi"/>
+          <w:color w:val="7030A0"/>
+          <w:sz w:val="36"/>
+          <w:szCs w:val="36"/>
+        </w:rPr>
+      </w:pPr>
+    </w:p>
+    <w:p/>
+    <w:p>
+      <w:pPr>
         <w:pStyle w:val="cabealho1"/>
-      </w:pPr>
-    </w:p>
-    <w:p>
-      <w:pPr>
-        <w:pStyle w:val="cabealho1"/>
         <w:rPr>
           <w:color w:val="D00000"/>
         </w:rPr>
       </w:pPr>
-    </w:p>
-    <w:p>
-      <w:pPr>
-        <w:pStyle w:val="cabealho1"/>
+      <w:bookmarkStart w:id="22" w:name="_Toc49897242"/>
+      <w:r>
         <w:rPr>
           <w:color w:val="D00000"/>
         </w:rPr>
-      </w:pPr>
-    </w:p>
-    <w:p>
-      <w:pPr>
-        <w:pStyle w:val="cabealho1"/>
-        <w:rPr>
-          <w:color w:val="D00000"/>
-        </w:rPr>
-      </w:pPr>
-    </w:p>
-    <w:p>
-      <w:pPr>
-        <w:pStyle w:val="cabealho1"/>
-        <w:rPr>
-          <w:color w:val="D00000"/>
-        </w:rPr>
-      </w:pPr>
-      <w:bookmarkStart w:id="21" w:name="_Toc49507164"/>
-      <w:r>
-        <w:rPr>
-          <w:color w:val="D00000"/>
-        </w:rPr>
+        <w:lastRenderedPageBreak/>
         <w:t>Arquitetura do Projeto</w:t>
       </w:r>
-      <w:bookmarkEnd w:id="21"/>
+      <w:bookmarkEnd w:id="22"/>
     </w:p>
     <w:p>
       <w:pPr>
@@ -7102,7 +7303,7 @@
                     <pic:cNvPicPr/>
                   </pic:nvPicPr>
                   <pic:blipFill rotWithShape="1">
-                    <a:blip r:embed="rId14"/>
+                    <a:blip r:embed="rId16"/>
                     <a:srcRect t="11473"/>
                     <a:stretch/>
                   </pic:blipFill>
@@ -7119,7 +7320,7 @@
                     </a:ln>
                     <a:extLst>
                       <a:ext uri="{53640926-AAD7-44D8-BBD7-CCE9431645EC}">
-                        <a14:shadowObscured xmlns="" xmlns:wpc="http://schemas.microsoft.com/office/word/2010/wordprocessingCanvas" xmlns:cx="http://schemas.microsoft.com/office/drawing/2014/chartex" xmlns:cx1="http://schemas.microsoft.com/office/drawing/2015/9/8/chartex" xmlns:cx2="http://schemas.microsoft.com/office/drawing/2015/10/21/chartex" xmlns:cx3="http://schemas.microsoft.com/office/drawing/2016/5/9/chartex" xmlns:cx4="http://schemas.microsoft.com/office/drawing/2016/5/10/chartex" xmlns:cx5="http://schemas.microsoft.com/office/drawing/2016/5/11/chartex" xmlns:cx6="http://schemas.microsoft.com/office/drawing/2016/5/12/chartex" xmlns:cx7="http://schemas.microsoft.com/office/drawing/2016/5/13/chartex" xmlns:cx8="http://schemas.microsoft.com/office/drawing/2016/5/14/chartex" xmlns:mc="http://schemas.openxmlformats.org/markup-compatibility/2006" xmlns:aink="http://schemas.microsoft.com/office/drawing/2016/ink" xmlns:am3d="http://schemas.microsoft.com/office/drawing/2017/model3d" xmlns:o="urn:schemas-microsoft-com:office:office" xmlns:v="urn:schemas-microsoft-com:vml" xmlns:wp14="http://schemas.microsoft.com/office/word/2010/wordprocessingDrawing" xmlns:w10="urn:schemas-microsoft-com:office:word" xmlns:w="http://schemas.openxmlformats.org/wordprocessingml/2006/main" xmlns:w14="http://schemas.microsoft.com/office/word/2010/wordml" xmlns:w15="http://schemas.microsoft.com/office/word/2012/wordml" xmlns:w16cid="http://schemas.microsoft.com/office/word/2016/wordml/cid" xmlns:w16se="http://schemas.microsoft.com/office/word/2015/wordml/symex" xmlns:wpg="http://schemas.microsoft.com/office/word/2010/wordprocessingGroup" xmlns:wpi="http://schemas.microsoft.com/office/word/2010/wordprocessingInk" xmlns:wps="http://schemas.microsoft.com/office/word/2010/wordprocessingShape" xmlns:a14="http://schemas.microsoft.com/office/drawing/2010/main"/>
+                        <a14:shadowObscured xmlns:a14="http://schemas.microsoft.com/office/drawing/2010/main" xmlns:wps="http://schemas.microsoft.com/office/word/2010/wordprocessingShape" xmlns:wpi="http://schemas.microsoft.com/office/word/2010/wordprocessingInk" xmlns:wpg="http://schemas.microsoft.com/office/word/2010/wordprocessingGroup" xmlns:w16se="http://schemas.microsoft.com/office/word/2015/wordml/symex" xmlns:w16cid="http://schemas.microsoft.com/office/word/2016/wordml/cid" xmlns:w15="http://schemas.microsoft.com/office/word/2012/wordml" xmlns:w14="http://schemas.microsoft.com/office/word/2010/wordml" xmlns:w="http://schemas.openxmlformats.org/wordprocessingml/2006/main" xmlns:w10="urn:schemas-microsoft-com:office:word" xmlns:wp14="http://schemas.microsoft.com/office/word/2010/wordprocessingDrawing" xmlns:v="urn:schemas-microsoft-com:vml" xmlns:o="urn:schemas-microsoft-com:office:office" xmlns:am3d="http://schemas.microsoft.com/office/drawing/2017/model3d" xmlns:aink="http://schemas.microsoft.com/office/drawing/2016/ink" xmlns:mc="http://schemas.openxmlformats.org/markup-compatibility/2006" xmlns:cx8="http://schemas.microsoft.com/office/drawing/2016/5/14/chartex" xmlns:cx7="http://schemas.microsoft.com/office/drawing/2016/5/13/chartex" xmlns:cx6="http://schemas.microsoft.com/office/drawing/2016/5/12/chartex" xmlns:cx5="http://schemas.microsoft.com/office/drawing/2016/5/11/chartex" xmlns:cx4="http://schemas.microsoft.com/office/drawing/2016/5/10/chartex" xmlns:cx3="http://schemas.microsoft.com/office/drawing/2016/5/9/chartex" xmlns:cx2="http://schemas.microsoft.com/office/drawing/2015/10/21/chartex" xmlns:cx1="http://schemas.microsoft.com/office/drawing/2015/9/8/chartex" xmlns:cx="http://schemas.microsoft.com/office/drawing/2014/chartex" xmlns:wpc="http://schemas.microsoft.com/office/word/2010/wordprocessingCanvas" xmlns=""/>
                       </a:ext>
                     </a:extLst>
                   </pic:spPr>
@@ -7149,25 +7350,26 @@
           <w:color w:val="D00000"/>
         </w:rPr>
       </w:pPr>
-      <w:bookmarkStart w:id="22" w:name="_Toc49507165"/>
+      <w:bookmarkStart w:id="23" w:name="_Toc49897243"/>
       <w:r>
         <w:rPr>
           <w:color w:val="D00000"/>
         </w:rPr>
+        <w:lastRenderedPageBreak/>
         <w:t>Referências</w:t>
       </w:r>
-      <w:bookmarkEnd w:id="22"/>
+      <w:bookmarkEnd w:id="23"/>
     </w:p>
     <w:p/>
     <w:p>
       <w:pPr>
         <w:pStyle w:val="cabealho2"/>
       </w:pPr>
-      <w:bookmarkStart w:id="23" w:name="_Toc49507166"/>
+      <w:bookmarkStart w:id="24" w:name="_Toc49897244"/>
       <w:r>
         <w:t>Links</w:t>
       </w:r>
-      <w:bookmarkEnd w:id="23"/>
+      <w:bookmarkEnd w:id="24"/>
     </w:p>
     <w:p>
       <w:pPr>
@@ -7177,7 +7379,7 @@
           <w:numId w:val="5"/>
         </w:numPr>
       </w:pPr>
-      <w:hyperlink r:id="rId15" w:history="1">
+      <w:hyperlink r:id="rId17" w:history="1">
         <w:r>
           <w:rPr>
             <w:rStyle w:val="Hyperlink"/>
@@ -7194,7 +7396,7 @@
           <w:numId w:val="5"/>
         </w:numPr>
       </w:pPr>
-      <w:hyperlink r:id="rId16" w:history="1">
+      <w:hyperlink r:id="rId18" w:history="1">
         <w:r>
           <w:rPr>
             <w:rStyle w:val="Hyperlink"/>
@@ -7344,7 +7546,7 @@
         <w:noProof/>
         <w:color w:val="D00000"/>
       </w:rPr>
-      <w:t>8</w:t>
+      <w:t>15</w:t>
     </w:r>
     <w:r>
       <w:rPr>
@@ -7813,6 +8015,119 @@
     </w:lvl>
   </w:abstractNum>
   <w:abstractNum w:abstractNumId="4">
+    <w:nsid w:val="141114AE"/>
+    <w:multiLevelType w:val="hybridMultilevel"/>
+    <w:tmpl w:val="2AF0AA16"/>
+    <w:lvl w:ilvl="0" w:tplc="04160001">
+      <w:start w:val="1"/>
+      <w:numFmt w:val="bullet"/>
+      <w:lvlText w:val=""/>
+      <w:lvlJc w:val="left"/>
+      <w:pPr>
+        <w:ind w:left="720" w:hanging="360"/>
+      </w:pPr>
+      <w:rPr>
+        <w:rFonts w:ascii="Symbol" w:hAnsi="Symbol" w:hint="default"/>
+      </w:rPr>
+    </w:lvl>
+    <w:lvl w:ilvl="1" w:tplc="04160003" w:tentative="1">
+      <w:start w:val="1"/>
+      <w:numFmt w:val="bullet"/>
+      <w:lvlText w:val="o"/>
+      <w:lvlJc w:val="left"/>
+      <w:pPr>
+        <w:ind w:left="1440" w:hanging="360"/>
+      </w:pPr>
+      <w:rPr>
+        <w:rFonts w:ascii="Courier New" w:hAnsi="Courier New" w:cs="Courier New" w:hint="default"/>
+      </w:rPr>
+    </w:lvl>
+    <w:lvl w:ilvl="2" w:tplc="04160005" w:tentative="1">
+      <w:start w:val="1"/>
+      <w:numFmt w:val="bullet"/>
+      <w:lvlText w:val=""/>
+      <w:lvlJc w:val="left"/>
+      <w:pPr>
+        <w:ind w:left="2160" w:hanging="360"/>
+      </w:pPr>
+      <w:rPr>
+        <w:rFonts w:ascii="Wingdings" w:hAnsi="Wingdings" w:hint="default"/>
+      </w:rPr>
+    </w:lvl>
+    <w:lvl w:ilvl="3" w:tplc="04160001" w:tentative="1">
+      <w:start w:val="1"/>
+      <w:numFmt w:val="bullet"/>
+      <w:lvlText w:val=""/>
+      <w:lvlJc w:val="left"/>
+      <w:pPr>
+        <w:ind w:left="2880" w:hanging="360"/>
+      </w:pPr>
+      <w:rPr>
+        <w:rFonts w:ascii="Symbol" w:hAnsi="Symbol" w:hint="default"/>
+      </w:rPr>
+    </w:lvl>
+    <w:lvl w:ilvl="4" w:tplc="04160003" w:tentative="1">
+      <w:start w:val="1"/>
+      <w:numFmt w:val="bullet"/>
+      <w:lvlText w:val="o"/>
+      <w:lvlJc w:val="left"/>
+      <w:pPr>
+        <w:ind w:left="3600" w:hanging="360"/>
+      </w:pPr>
+      <w:rPr>
+        <w:rFonts w:ascii="Courier New" w:hAnsi="Courier New" w:cs="Courier New" w:hint="default"/>
+      </w:rPr>
+    </w:lvl>
+    <w:lvl w:ilvl="5" w:tplc="04160005" w:tentative="1">
+      <w:start w:val="1"/>
+      <w:numFmt w:val="bullet"/>
+      <w:lvlText w:val=""/>
+      <w:lvlJc w:val="left"/>
+      <w:pPr>
+        <w:ind w:left="4320" w:hanging="360"/>
+      </w:pPr>
+      <w:rPr>
+        <w:rFonts w:ascii="Wingdings" w:hAnsi="Wingdings" w:hint="default"/>
+      </w:rPr>
+    </w:lvl>
+    <w:lvl w:ilvl="6" w:tplc="04160001" w:tentative="1">
+      <w:start w:val="1"/>
+      <w:numFmt w:val="bullet"/>
+      <w:lvlText w:val=""/>
+      <w:lvlJc w:val="left"/>
+      <w:pPr>
+        <w:ind w:left="5040" w:hanging="360"/>
+      </w:pPr>
+      <w:rPr>
+        <w:rFonts w:ascii="Symbol" w:hAnsi="Symbol" w:hint="default"/>
+      </w:rPr>
+    </w:lvl>
+    <w:lvl w:ilvl="7" w:tplc="04160003" w:tentative="1">
+      <w:start w:val="1"/>
+      <w:numFmt w:val="bullet"/>
+      <w:lvlText w:val="o"/>
+      <w:lvlJc w:val="left"/>
+      <w:pPr>
+        <w:ind w:left="5760" w:hanging="360"/>
+      </w:pPr>
+      <w:rPr>
+        <w:rFonts w:ascii="Courier New" w:hAnsi="Courier New" w:cs="Courier New" w:hint="default"/>
+      </w:rPr>
+    </w:lvl>
+    <w:lvl w:ilvl="8" w:tplc="04160005" w:tentative="1">
+      <w:start w:val="1"/>
+      <w:numFmt w:val="bullet"/>
+      <w:lvlText w:val=""/>
+      <w:lvlJc w:val="left"/>
+      <w:pPr>
+        <w:ind w:left="6480" w:hanging="360"/>
+      </w:pPr>
+      <w:rPr>
+        <w:rFonts w:ascii="Wingdings" w:hAnsi="Wingdings" w:hint="default"/>
+      </w:rPr>
+    </w:lvl>
+  </w:abstractNum>
+  <w:abstractNum w:abstractNumId="5">
     <w:nsid w:val="18A953A3"/>
     <w:multiLevelType w:val="hybridMultilevel"/>
     <w:tmpl w:val="93026242"/>
@@ -7925,7 +8240,7 @@
       </w:rPr>
     </w:lvl>
   </w:abstractNum>
-  <w:abstractNum w:abstractNumId="5">
+  <w:abstractNum w:abstractNumId="6">
     <w:nsid w:val="1D835B5A"/>
     <w:multiLevelType w:val="hybridMultilevel"/>
     <w:tmpl w:val="1C0C43EA"/>
@@ -8038,7 +8353,7 @@
       </w:rPr>
     </w:lvl>
   </w:abstractNum>
-  <w:abstractNum w:abstractNumId="6">
+  <w:abstractNum w:abstractNumId="7">
     <w:nsid w:val="2D98689B"/>
     <w:multiLevelType w:val="hybridMultilevel"/>
     <w:tmpl w:val="3076A67E"/>
@@ -8127,7 +8442,7 @@
       </w:pPr>
     </w:lvl>
   </w:abstractNum>
-  <w:abstractNum w:abstractNumId="7">
+  <w:abstractNum w:abstractNumId="8">
     <w:nsid w:val="44C45A77"/>
     <w:multiLevelType w:val="hybridMultilevel"/>
     <w:tmpl w:val="1B54E99A"/>
@@ -8241,7 +8556,7 @@
       </w:rPr>
     </w:lvl>
   </w:abstractNum>
-  <w:abstractNum w:abstractNumId="8">
+  <w:abstractNum w:abstractNumId="9">
     <w:nsid w:val="45B0299F"/>
     <w:multiLevelType w:val="hybridMultilevel"/>
     <w:tmpl w:val="3440DD84"/>
@@ -8354,7 +8669,7 @@
       </w:rPr>
     </w:lvl>
   </w:abstractNum>
-  <w:abstractNum w:abstractNumId="9">
+  <w:abstractNum w:abstractNumId="10">
     <w:nsid w:val="4AE56C24"/>
     <w:multiLevelType w:val="hybridMultilevel"/>
     <w:tmpl w:val="C8B68AA6"/>
@@ -8444,7 +8759,7 @@
       </w:pPr>
     </w:lvl>
   </w:abstractNum>
-  <w:abstractNum w:abstractNumId="10">
+  <w:abstractNum w:abstractNumId="11">
     <w:nsid w:val="506F0051"/>
     <w:multiLevelType w:val="hybridMultilevel"/>
     <w:tmpl w:val="9D72C9F8"/>
@@ -8531,7 +8846,7 @@
       </w:pPr>
     </w:lvl>
   </w:abstractNum>
-  <w:abstractNum w:abstractNumId="11">
+  <w:abstractNum w:abstractNumId="12">
     <w:nsid w:val="5B41165A"/>
     <w:multiLevelType w:val="hybridMultilevel"/>
     <w:tmpl w:val="7F204BE2"/>
@@ -8617,7 +8932,7 @@
       </w:pPr>
     </w:lvl>
   </w:abstractNum>
-  <w:abstractNum w:abstractNumId="12">
+  <w:abstractNum w:abstractNumId="13">
     <w:nsid w:val="66102E74"/>
     <w:multiLevelType w:val="hybridMultilevel"/>
     <w:tmpl w:val="BF909F24"/>
@@ -8730,7 +9045,7 @@
       </w:rPr>
     </w:lvl>
   </w:abstractNum>
-  <w:abstractNum w:abstractNumId="13">
+  <w:abstractNum w:abstractNumId="14">
     <w:nsid w:val="713B30D5"/>
     <w:multiLevelType w:val="hybridMultilevel"/>
     <w:tmpl w:val="55F6412E"/>
@@ -8844,46 +9159,49 @@
     </w:lvl>
   </w:abstractNum>
   <w:num w:numId="1">
-    <w:abstractNumId w:val="9"/>
+    <w:abstractNumId w:val="10"/>
   </w:num>
   <w:num w:numId="2">
-    <w:abstractNumId w:val="5"/>
+    <w:abstractNumId w:val="6"/>
   </w:num>
   <w:num w:numId="3">
-    <w:abstractNumId w:val="6"/>
+    <w:abstractNumId w:val="7"/>
   </w:num>
   <w:num w:numId="4">
-    <w:abstractNumId w:val="10"/>
+    <w:abstractNumId w:val="11"/>
   </w:num>
   <w:num w:numId="5">
-    <w:abstractNumId w:val="7"/>
+    <w:abstractNumId w:val="8"/>
   </w:num>
   <w:num w:numId="6">
-    <w:abstractNumId w:val="12"/>
+    <w:abstractNumId w:val="13"/>
   </w:num>
   <w:num w:numId="7">
     <w:abstractNumId w:val="3"/>
   </w:num>
   <w:num w:numId="8">
-    <w:abstractNumId w:val="11"/>
+    <w:abstractNumId w:val="12"/>
   </w:num>
   <w:num w:numId="9">
     <w:abstractNumId w:val="2"/>
   </w:num>
   <w:num w:numId="10">
-    <w:abstractNumId w:val="13"/>
+    <w:abstractNumId w:val="14"/>
   </w:num>
   <w:num w:numId="11">
-    <w:abstractNumId w:val="4"/>
+    <w:abstractNumId w:val="5"/>
   </w:num>
   <w:num w:numId="12">
     <w:abstractNumId w:val="1"/>
   </w:num>
   <w:num w:numId="13">
-    <w:abstractNumId w:val="8"/>
+    <w:abstractNumId w:val="9"/>
   </w:num>
   <w:num w:numId="14">
     <w:abstractNumId w:val="0"/>
+  </w:num>
+  <w:num w:numId="15">
+    <w:abstractNumId w:val="4"/>
   </w:num>
 </w:numbering>
 </file>
@@ -9097,6 +9415,7 @@
   <w:style w:type="character" w:default="1" w:styleId="Fontepargpadro">
     <w:name w:val="Default Paragraph Font"/>
     <w:uiPriority w:val="1"/>
+    <w:semiHidden/>
     <w:unhideWhenUsed/>
   </w:style>
   <w:style w:type="table" w:default="1" w:styleId="Tabelanormal">
@@ -10350,7 +10669,7 @@
   <a:extraClrSchemeLst/>
   <a:extLst>
     <a:ext uri="{05A4C25C-085E-4340-85A3-A5531E510DB2}">
-      <thm15:themeFamily xmlns="" xmlns:thm15="http://schemas.microsoft.com/office/thememl/2012/main" name="Office Theme" id="{62F939B6-93AF-4DB8-9C6B-D6C7DFDC589F}" vid="{4A3C46E8-61CC-4603-A589-7422A47A8E4A}"/>
+      <thm15:themeFamily xmlns:thm15="http://schemas.microsoft.com/office/thememl/2012/main" xmlns="" name="Office Theme" id="{62F939B6-93AF-4DB8-9C6B-D6C7DFDC589F}" vid="{4A3C46E8-61CC-4603-A589-7422A47A8E4A}"/>
     </a:ext>
   </a:extLst>
 </a:theme>
@@ -10397,7 +10716,7 @@
 </file>
 
 <file path=customXml/itemProps3.xml><?xml version="1.0" encoding="utf-8"?>
-<ds:datastoreItem xmlns:ds="http://schemas.openxmlformats.org/officeDocument/2006/customXml" ds:itemID="{D524EF8F-E80B-42DF-815D-F4B203DD1A3F}">
+<ds:datastoreItem xmlns:ds="http://schemas.openxmlformats.org/officeDocument/2006/customXml" ds:itemID="{CC757818-EA4C-4BBA-9E0A-3E559F611B83}">
   <ds:schemaRefs>
     <ds:schemaRef ds:uri="http://schemas.openxmlformats.org/officeDocument/2006/bibliography"/>
   </ds:schemaRefs>

</xml_diff>

<commit_message>
passos da implementação do banco de dados feitos
</commit_message>
<xml_diff>
--- a/documentacao/Documentacao_PortalDaSaude.docx
+++ b/documentacao/Documentacao_PortalDaSaude.docx
@@ -43,7 +43,7 @@
                 <v:path o:extrusionok="f" gradientshapeok="t" o:connecttype="rect"/>
                 <o:lock v:ext="edit" aspectratio="t"/>
               </v:shapetype>
-              <v:shape id="_x0000_i1025" type="#_x0000_t75" style="width:133.95pt;height:46.9pt">
+              <v:shape id="_x0000_i1025" type="#_x0000_t75" style="width:134.25pt;height:46.5pt">
                 <v:imagedata r:id="rId10" o:title="sesi logo" croptop="9808f" cropbottom="12037f" cropleft="2722f" cropright="4188f"/>
               </v:shape>
             </w:pict>
@@ -133,9 +133,9 @@
                         <w:tblLook w:val="04A0"/>
                       </w:tblPr>
                       <w:tblGrid>
-                        <w:gridCol w:w="4633"/>
+                        <w:gridCol w:w="4635"/>
                         <w:gridCol w:w="6"/>
-                        <w:gridCol w:w="4146"/>
+                        <w:gridCol w:w="4149"/>
                         <w:gridCol w:w="6"/>
                         <w:gridCol w:w="359"/>
                       </w:tblGrid>
@@ -6474,30 +6474,8 @@
         <w:rPr>
           <w:sz w:val="24"/>
         </w:rPr>
-        <w:t xml:space="preserve">Um caso de uso narra a interação entre o sistema e os atores envolvidos, para atingir um ou </w:t>
-      </w:r>
-      <w:proofErr w:type="gramStart"/>
-      <w:r>
-        <w:rPr>
-          <w:sz w:val="24"/>
-        </w:rPr>
-        <w:t>mais</w:t>
-      </w:r>
-      <w:proofErr w:type="gramEnd"/>
-      <w:r>
-        <w:rPr>
-          <w:sz w:val="24"/>
-        </w:rPr>
-        <w:t xml:space="preserve"> </w:t>
-      </w:r>
-      <w:proofErr w:type="gramStart"/>
-      <w:r>
-        <w:rPr>
-          <w:sz w:val="24"/>
-        </w:rPr>
-        <w:t>objetivos</w:t>
-      </w:r>
-      <w:proofErr w:type="gramEnd"/>
+        <w:t>Um caso de uso narra a interação entre o sistema e os atores envolvidos, para atingir um ou mais objetivos</w:t>
+      </w:r>
       <w:r>
         <w:rPr>
           <w:sz w:val="24"/>
@@ -6681,8 +6659,8 @@
       </w:pPr>
       <w:bookmarkStart w:id="15" w:name="_Toc26954878"/>
       <w:bookmarkStart w:id="16" w:name="_Toc26956459"/>
-      <w:bookmarkStart w:id="17" w:name="_Toc26954879"/>
-      <w:bookmarkStart w:id="18" w:name="_Toc49897238"/>
+      <w:bookmarkStart w:id="17" w:name="_Toc49897238"/>
+      <w:bookmarkStart w:id="18" w:name="_Toc26954879"/>
       <w:r>
         <w:rPr>
           <w:sz w:val="32"/>
@@ -6699,7 +6677,7 @@
       </w:r>
       <w:bookmarkEnd w:id="15"/>
       <w:bookmarkEnd w:id="16"/>
-      <w:bookmarkEnd w:id="18"/>
+      <w:bookmarkEnd w:id="17"/>
     </w:p>
     <w:p>
       <w:pPr>
@@ -6854,34 +6832,796 @@
     </w:p>
     <w:p>
       <w:pPr>
-        <w:rPr>
+        <w:pStyle w:val="cabealho1"/>
+        <w:rPr>
+          <w:color w:val="D00000"/>
+        </w:rPr>
+      </w:pPr>
+      <w:bookmarkStart w:id="19" w:name="_Toc49897239"/>
+      <w:bookmarkEnd w:id="18"/>
+      <w:r>
+        <w:rPr>
+          <w:color w:val="D00000"/>
+        </w:rPr>
+        <w:lastRenderedPageBreak/>
+        <w:t>Banco de Dados</w:t>
+      </w:r>
+      <w:bookmarkEnd w:id="19"/>
+    </w:p>
+    <w:p>
+      <w:pPr>
+        <w:rPr>
+          <w:color w:val="555555"/>
+          <w:sz w:val="24"/>
+          <w:szCs w:val="42"/>
+          <w:shd w:val="clear" w:color="auto" w:fill="FFFFFF"/>
+        </w:rPr>
+      </w:pPr>
+      <w:r>
+        <w:rPr>
+          <w:color w:val="555555"/>
+          <w:sz w:val="24"/>
+          <w:szCs w:val="42"/>
+          <w:shd w:val="clear" w:color="auto" w:fill="FFFFFF"/>
+        </w:rPr>
+        <w:t>O banco de dados </w:t>
+      </w:r>
+      <w:r>
+        <w:rPr>
+          <w:rStyle w:val="Forte"/>
+          <w:color w:val="555555"/>
+          <w:sz w:val="24"/>
+          <w:szCs w:val="42"/>
+          <w:shd w:val="clear" w:color="auto" w:fill="FFFFFF"/>
+        </w:rPr>
+        <w:t>é a organização e armazenagem de informações sobre um domínio específico.</w:t>
+      </w:r>
+      <w:r>
+        <w:rPr>
+          <w:color w:val="555555"/>
+          <w:sz w:val="24"/>
+          <w:szCs w:val="42"/>
+          <w:shd w:val="clear" w:color="auto" w:fill="FFFFFF"/>
+        </w:rPr>
+        <w:t> De forma mais simples, é o agrupamento de dados que tratam do mesmo assunto, e que precisam ser armazenados para segurança ou conferência futura. </w:t>
+      </w:r>
+    </w:p>
+    <w:p>
+      <w:pPr>
+        <w:jc w:val="both"/>
+        <w:rPr>
+          <w:noProof/>
+          <w:sz w:val="24"/>
+          <w:szCs w:val="24"/>
+        </w:rPr>
+      </w:pPr>
+      <w:r>
+        <w:rPr>
+          <w:color w:val="555555"/>
+          <w:sz w:val="24"/>
+          <w:szCs w:val="24"/>
+          <w:shd w:val="clear" w:color="auto" w:fill="FFFFFF"/>
+        </w:rPr>
+        <w:t xml:space="preserve">Na aplicação, foi desenvolvido um </w:t>
+      </w:r>
+      <w:r>
+        <w:rPr>
+          <w:b/>
+          <w:color w:val="555555"/>
+          <w:sz w:val="24"/>
+          <w:szCs w:val="24"/>
+          <w:shd w:val="clear" w:color="auto" w:fill="FFFFFF"/>
+        </w:rPr>
+        <w:t xml:space="preserve">banco de dados relacional, </w:t>
+      </w:r>
+      <w:r>
+        <w:rPr>
+          <w:color w:val="555555"/>
+          <w:sz w:val="24"/>
+          <w:szCs w:val="24"/>
+          <w:shd w:val="clear" w:color="auto" w:fill="FFFFFF"/>
+        </w:rPr>
+        <w:t>que tem por definição</w:t>
+      </w:r>
+      <w:r>
+        <w:rPr>
+          <w:color w:val="333333"/>
+          <w:sz w:val="24"/>
+          <w:szCs w:val="24"/>
+          <w:shd w:val="clear" w:color="auto" w:fill="FFFFFF"/>
+        </w:rPr>
+        <w:t xml:space="preserve"> ser uma coleção de itens de dados com relacionamentos predefinidos entre si. Esses itens são organizados como um conjunto de tabelas com colunas e linhas. As tabelas são usadas para reter informações sobre os objetos a serem representados no banco de dados. Cada coluna da tabela retém um determinado tipo de dado e um campo armazena o valor em si de um atributo. As linhas na tabela representam uma coleção de valores relacionados de um objeto ou de uma entidade. Cada linha em uma tabela pode ser marcada com um único identificador chamado de chave principal. Já as linhas entre as várias tabelas podem ser associadas usando chaves estrangeiras. Esses dados podem ser acessados de várias maneiras diferentes sem reorganizar as próprias tabelas do banco de dados.</w:t>
+      </w:r>
+    </w:p>
+    <w:p>
+      <w:pPr>
+        <w:pStyle w:val="cabealho2"/>
+        <w:rPr>
+          <w:sz w:val="28"/>
           <w:lang w:eastAsia="en-US"/>
         </w:rPr>
       </w:pPr>
-    </w:p>
-    <w:p>
-      <w:pPr>
-        <w:pStyle w:val="cabealho1"/>
-        <w:rPr>
-          <w:color w:val="D00000"/>
-        </w:rPr>
-      </w:pPr>
-      <w:bookmarkStart w:id="19" w:name="_Toc49897239"/>
-      <w:bookmarkEnd w:id="17"/>
-      <w:r>
-        <w:rPr>
-          <w:color w:val="D00000"/>
-        </w:rPr>
-        <w:t>Banco de Dados</w:t>
-      </w:r>
-      <w:bookmarkEnd w:id="19"/>
-    </w:p>
-    <w:p>
-      <w:pPr>
+      <w:r>
+        <w:rPr>
+          <w:sz w:val="28"/>
+          <w:lang w:eastAsia="en-US"/>
+        </w:rPr>
+        <w:t>Tecnologias usadas</w:t>
+      </w:r>
+    </w:p>
+    <w:p>
+      <w:pPr>
+        <w:rPr>
+          <w:b/>
+          <w:sz w:val="24"/>
+          <w:lang w:eastAsia="en-US"/>
+        </w:rPr>
+      </w:pPr>
+      <w:r>
+        <w:rPr>
+          <w:sz w:val="24"/>
+          <w:lang w:eastAsia="en-US"/>
+        </w:rPr>
+        <w:t xml:space="preserve">O sistema de gerenciamento do banco de dados utilizado foi </w:t>
+      </w:r>
+      <w:proofErr w:type="gramStart"/>
+      <w:r>
+        <w:rPr>
+          <w:sz w:val="24"/>
+          <w:lang w:eastAsia="en-US"/>
+        </w:rPr>
+        <w:t xml:space="preserve">o </w:t>
+      </w:r>
+      <w:r>
+        <w:rPr>
+          <w:b/>
+          <w:sz w:val="24"/>
+          <w:lang w:eastAsia="en-US"/>
+        </w:rPr>
+        <w:t>Microsoft</w:t>
+      </w:r>
+      <w:proofErr w:type="gramEnd"/>
+      <w:r>
+        <w:rPr>
+          <w:b/>
+          <w:sz w:val="24"/>
+          <w:lang w:eastAsia="en-US"/>
+        </w:rPr>
+        <w:t xml:space="preserve"> SQL Server Express</w:t>
+      </w:r>
+      <w:r>
+        <w:rPr>
+          <w:b/>
+          <w:sz w:val="24"/>
+          <w:lang w:eastAsia="en-US"/>
+        </w:rPr>
+        <w:t xml:space="preserve"> </w:t>
+      </w:r>
+      <w:r>
+        <w:rPr>
+          <w:sz w:val="24"/>
+          <w:lang w:eastAsia="en-US"/>
+        </w:rPr>
+        <w:t>através do</w:t>
+      </w:r>
+      <w:r>
+        <w:rPr>
+          <w:b/>
+          <w:sz w:val="24"/>
+          <w:lang w:eastAsia="en-US"/>
+        </w:rPr>
+        <w:t xml:space="preserve"> S</w:t>
+      </w:r>
+      <w:r>
+        <w:rPr>
+          <w:b/>
+          <w:sz w:val="24"/>
+          <w:lang w:eastAsia="en-US"/>
+        </w:rPr>
+        <w:t>QL</w:t>
+      </w:r>
+      <w:r>
+        <w:rPr>
+          <w:b/>
+          <w:sz w:val="24"/>
+          <w:lang w:eastAsia="en-US"/>
+        </w:rPr>
+        <w:t xml:space="preserve"> Server Management Studio</w:t>
+      </w:r>
+      <w:r>
+        <w:rPr>
+          <w:b/>
+          <w:sz w:val="24"/>
+          <w:lang w:eastAsia="en-US"/>
+        </w:rPr>
+        <w:t>.</w:t>
+      </w:r>
+    </w:p>
+    <w:p>
+      <w:pPr>
+        <w:pStyle w:val="cabealho2"/>
+        <w:rPr>
+          <w:sz w:val="28"/>
+          <w:lang w:eastAsia="en-US"/>
+        </w:rPr>
+      </w:pPr>
+      <w:proofErr w:type="gramStart"/>
+      <w:r>
+        <w:rPr>
+          <w:sz w:val="28"/>
+          <w:lang w:eastAsia="en-US"/>
+        </w:rPr>
+        <w:t>Implementação</w:t>
+      </w:r>
+      <w:proofErr w:type="gramEnd"/>
+    </w:p>
+    <w:p>
+      <w:pPr>
+        <w:spacing w:after="0"/>
+        <w:rPr>
+          <w:sz w:val="24"/>
+          <w:lang w:eastAsia="en-US"/>
+        </w:rPr>
+      </w:pPr>
+      <w:r>
+        <w:rPr>
+          <w:sz w:val="24"/>
+          <w:lang w:eastAsia="en-US"/>
+        </w:rPr>
+        <w:t xml:space="preserve">Abaixo, confira os passos para a </w:t>
+      </w:r>
+      <w:proofErr w:type="gramStart"/>
+      <w:r>
+        <w:rPr>
+          <w:sz w:val="24"/>
+          <w:lang w:eastAsia="en-US"/>
+        </w:rPr>
+        <w:t>implementação</w:t>
+      </w:r>
+      <w:proofErr w:type="gramEnd"/>
+      <w:r>
+        <w:rPr>
+          <w:sz w:val="24"/>
+          <w:lang w:eastAsia="en-US"/>
+        </w:rPr>
+        <w:t xml:space="preserve"> do banco de dados:</w:t>
+      </w:r>
+    </w:p>
+    <w:p>
+      <w:pPr>
+        <w:pStyle w:val="PargrafodaLista"/>
+        <w:numPr>
+          <w:ilvl w:val="0"/>
+          <w:numId w:val="17"/>
+        </w:numPr>
+        <w:rPr>
+          <w:sz w:val="24"/>
+          <w:lang w:eastAsia="en-US"/>
+        </w:rPr>
+      </w:pPr>
+      <w:r>
+        <w:rPr>
+          <w:sz w:val="24"/>
+          <w:lang w:eastAsia="en-US"/>
+        </w:rPr>
+        <w:t>Instalar o SQL Server e o SQL Server Management Studio;</w:t>
+      </w:r>
+    </w:p>
+    <w:p>
+      <w:pPr>
+        <w:pStyle w:val="PargrafodaLista"/>
+        <w:numPr>
+          <w:ilvl w:val="0"/>
+          <w:numId w:val="17"/>
+        </w:numPr>
+        <w:rPr>
+          <w:sz w:val="24"/>
+          <w:lang w:eastAsia="en-US"/>
+        </w:rPr>
+      </w:pPr>
+      <w:r>
+        <w:rPr>
+          <w:sz w:val="24"/>
+          <w:lang w:eastAsia="en-US"/>
+        </w:rPr>
+        <w:t>Abrir o SQL Server Management Studio;</w:t>
+      </w:r>
+    </w:p>
+    <w:p>
+      <w:pPr>
+        <w:pStyle w:val="PargrafodaLista"/>
+        <w:numPr>
+          <w:ilvl w:val="0"/>
+          <w:numId w:val="17"/>
+        </w:numPr>
+        <w:rPr>
+          <w:sz w:val="24"/>
+          <w:lang w:eastAsia="en-US"/>
+        </w:rPr>
+      </w:pPr>
+      <w:r>
+        <w:rPr>
+          <w:sz w:val="24"/>
+          <w:lang w:eastAsia="en-US"/>
+        </w:rPr>
+        <w:t xml:space="preserve">Se conectar ao banco de dados instalado no passo </w:t>
+      </w:r>
+      <w:proofErr w:type="gramStart"/>
+      <w:r>
+        <w:rPr>
+          <w:sz w:val="24"/>
+          <w:lang w:eastAsia="en-US"/>
+        </w:rPr>
+        <w:t>1</w:t>
+      </w:r>
+      <w:proofErr w:type="gramEnd"/>
+      <w:r>
+        <w:rPr>
+          <w:sz w:val="24"/>
+          <w:lang w:eastAsia="en-US"/>
+        </w:rPr>
+        <w:t xml:space="preserve"> (ver exemplo abaixo);</w:t>
+      </w:r>
+    </w:p>
+    <w:p>
+      <w:pPr>
+        <w:pStyle w:val="PargrafodaLista"/>
+        <w:rPr>
+          <w:sz w:val="24"/>
+          <w:lang w:eastAsia="en-US"/>
+        </w:rPr>
+      </w:pPr>
+      <w:r>
         <w:rPr>
           <w:noProof/>
-        </w:rPr>
-      </w:pPr>
+          <w:sz w:val="24"/>
+        </w:rPr>
+        <w:drawing>
+          <wp:inline distT="0" distB="0" distL="0" distR="0">
+            <wp:extent cx="4581525" cy="3048000"/>
+            <wp:effectExtent l="19050" t="0" r="9525" b="0"/>
+            <wp:docPr id="4" name="Imagem 2"/>
+            <wp:cNvGraphicFramePr>
+              <a:graphicFrameLocks xmlns:a="http://schemas.openxmlformats.org/drawingml/2006/main" noChangeAspect="1"/>
+            </wp:cNvGraphicFramePr>
+            <a:graphic xmlns:a="http://schemas.openxmlformats.org/drawingml/2006/main">
+              <a:graphicData uri="http://schemas.openxmlformats.org/drawingml/2006/picture">
+                <pic:pic xmlns:pic="http://schemas.openxmlformats.org/drawingml/2006/picture">
+                  <pic:nvPicPr>
+                    <pic:cNvPr id="0" name="Picture 2"/>
+                    <pic:cNvPicPr>
+                      <a:picLocks noChangeAspect="1" noChangeArrowheads="1"/>
+                    </pic:cNvPicPr>
+                  </pic:nvPicPr>
+                  <pic:blipFill>
+                    <a:blip r:embed="rId16"/>
+                    <a:srcRect/>
+                    <a:stretch>
+                      <a:fillRect/>
+                    </a:stretch>
+                  </pic:blipFill>
+                  <pic:spPr bwMode="auto">
+                    <a:xfrm>
+                      <a:off x="0" y="0"/>
+                      <a:ext cx="4581525" cy="3048000"/>
+                    </a:xfrm>
+                    <a:prstGeom prst="rect">
+                      <a:avLst/>
+                    </a:prstGeom>
+                    <a:noFill/>
+                    <a:ln w="9525">
+                      <a:noFill/>
+                      <a:miter lim="800000"/>
+                      <a:headEnd/>
+                      <a:tailEnd/>
+                    </a:ln>
+                  </pic:spPr>
+                </pic:pic>
+              </a:graphicData>
+            </a:graphic>
+          </wp:inline>
+        </w:drawing>
+      </w:r>
+    </w:p>
+    <w:p>
+      <w:pPr>
+        <w:pStyle w:val="PargrafodaLista"/>
+        <w:rPr>
+          <w:sz w:val="24"/>
+          <w:lang w:eastAsia="en-US"/>
+        </w:rPr>
+      </w:pPr>
+    </w:p>
+    <w:p>
+      <w:pPr>
+        <w:pStyle w:val="PargrafodaLista"/>
+        <w:rPr>
+          <w:sz w:val="24"/>
+          <w:lang w:eastAsia="en-US"/>
+        </w:rPr>
+      </w:pPr>
+    </w:p>
+    <w:p>
+      <w:pPr>
+        <w:pStyle w:val="PargrafodaLista"/>
+        <w:numPr>
+          <w:ilvl w:val="0"/>
+          <w:numId w:val="17"/>
+        </w:numPr>
+        <w:spacing w:before="240"/>
+        <w:rPr>
+          <w:sz w:val="24"/>
+          <w:lang w:eastAsia="en-US"/>
+        </w:rPr>
+      </w:pPr>
+      <w:r>
+        <w:rPr>
+          <w:sz w:val="24"/>
+          <w:lang w:eastAsia="en-US"/>
+        </w:rPr>
+        <w:lastRenderedPageBreak/>
+        <w:t xml:space="preserve">Abrir o arquivo </w:t>
+      </w:r>
+      <w:proofErr w:type="gramStart"/>
+      <w:r>
+        <w:rPr>
+          <w:b/>
+          <w:sz w:val="24"/>
+          <w:lang w:eastAsia="en-US"/>
+        </w:rPr>
+        <w:t>DDL.</w:t>
+      </w:r>
+      <w:proofErr w:type="spellStart"/>
+      <w:proofErr w:type="gramEnd"/>
+      <w:r>
+        <w:rPr>
+          <w:b/>
+          <w:sz w:val="24"/>
+          <w:lang w:eastAsia="en-US"/>
+        </w:rPr>
+        <w:t>sql</w:t>
+      </w:r>
+      <w:proofErr w:type="spellEnd"/>
+      <w:r>
+        <w:rPr>
+          <w:b/>
+          <w:sz w:val="24"/>
+          <w:lang w:eastAsia="en-US"/>
+        </w:rPr>
+        <w:t xml:space="preserve"> (</w:t>
+      </w:r>
+      <w:proofErr w:type="spellStart"/>
+      <w:r>
+        <w:rPr>
+          <w:sz w:val="24"/>
+          <w:lang w:eastAsia="en-US"/>
+        </w:rPr>
+        <w:t>website-da-saude</w:t>
+      </w:r>
+      <w:proofErr w:type="spellEnd"/>
+      <w:r>
+        <w:rPr>
+          <w:sz w:val="24"/>
+          <w:lang w:eastAsia="en-US"/>
+        </w:rPr>
+        <w:t>/database/scripts/DDL.</w:t>
+      </w:r>
+      <w:proofErr w:type="spellStart"/>
+      <w:r>
+        <w:rPr>
+          <w:sz w:val="24"/>
+          <w:lang w:eastAsia="en-US"/>
+        </w:rPr>
+        <w:t>sql</w:t>
+      </w:r>
+      <w:proofErr w:type="spellEnd"/>
+      <w:r>
+        <w:rPr>
+          <w:b/>
+          <w:sz w:val="24"/>
+          <w:lang w:eastAsia="en-US"/>
+        </w:rPr>
+        <w:t>);</w:t>
+      </w:r>
+    </w:p>
+    <w:p>
+      <w:pPr>
+        <w:pStyle w:val="PargrafodaLista"/>
+        <w:numPr>
+          <w:ilvl w:val="0"/>
+          <w:numId w:val="17"/>
+        </w:numPr>
+        <w:spacing w:before="240"/>
+        <w:rPr>
+          <w:sz w:val="24"/>
+          <w:lang w:eastAsia="en-US"/>
+        </w:rPr>
+      </w:pPr>
+      <w:r>
+        <w:rPr>
+          <w:sz w:val="24"/>
+          <w:lang w:eastAsia="en-US"/>
+        </w:rPr>
+        <w:t>Clique em “</w:t>
+      </w:r>
+      <w:r>
+        <w:rPr>
+          <w:b/>
+          <w:sz w:val="24"/>
+          <w:lang w:eastAsia="en-US"/>
+        </w:rPr>
+        <w:t>Executar</w:t>
+      </w:r>
+      <w:r>
+        <w:rPr>
+          <w:sz w:val="24"/>
+          <w:lang w:eastAsia="en-US"/>
+        </w:rPr>
+        <w:t>” (encontrado na parte superior da tela)</w:t>
+      </w:r>
+      <w:r>
+        <w:rPr>
+          <w:sz w:val="24"/>
+          <w:lang w:eastAsia="en-US"/>
+        </w:rPr>
+        <w:t xml:space="preserve"> ou use o atalho </w:t>
+      </w:r>
+      <w:r>
+        <w:rPr>
+          <w:b/>
+          <w:sz w:val="24"/>
+          <w:lang w:eastAsia="en-US"/>
+        </w:rPr>
+        <w:t>F5;</w:t>
+      </w:r>
+    </w:p>
+    <w:p>
+      <w:pPr>
+        <w:pStyle w:val="PargrafodaLista"/>
+        <w:numPr>
+          <w:ilvl w:val="0"/>
+          <w:numId w:val="17"/>
+        </w:numPr>
+        <w:spacing w:before="240"/>
+        <w:rPr>
+          <w:sz w:val="24"/>
+          <w:lang w:eastAsia="en-US"/>
+        </w:rPr>
+      </w:pPr>
+      <w:r>
+        <w:rPr>
+          <w:sz w:val="24"/>
+          <w:lang w:eastAsia="en-US"/>
+        </w:rPr>
+        <w:t xml:space="preserve">Abrir o arquivo </w:t>
+      </w:r>
+      <w:proofErr w:type="gramStart"/>
+      <w:r>
+        <w:rPr>
+          <w:b/>
+          <w:sz w:val="24"/>
+          <w:lang w:eastAsia="en-US"/>
+        </w:rPr>
+        <w:t>D</w:t>
+      </w:r>
+      <w:r>
+        <w:rPr>
+          <w:b/>
+          <w:sz w:val="24"/>
+          <w:lang w:eastAsia="en-US"/>
+        </w:rPr>
+        <w:t>M</w:t>
+      </w:r>
+      <w:r>
+        <w:rPr>
+          <w:b/>
+          <w:sz w:val="24"/>
+          <w:lang w:eastAsia="en-US"/>
+        </w:rPr>
+        <w:t>L.</w:t>
+      </w:r>
+      <w:proofErr w:type="spellStart"/>
+      <w:proofErr w:type="gramEnd"/>
+      <w:r>
+        <w:rPr>
+          <w:b/>
+          <w:sz w:val="24"/>
+          <w:lang w:eastAsia="en-US"/>
+        </w:rPr>
+        <w:t>sql</w:t>
+      </w:r>
+      <w:proofErr w:type="spellEnd"/>
+      <w:r>
+        <w:rPr>
+          <w:b/>
+          <w:sz w:val="24"/>
+          <w:lang w:eastAsia="en-US"/>
+        </w:rPr>
+        <w:t xml:space="preserve"> (</w:t>
+      </w:r>
+      <w:proofErr w:type="spellStart"/>
+      <w:r>
+        <w:rPr>
+          <w:sz w:val="24"/>
+          <w:lang w:eastAsia="en-US"/>
+        </w:rPr>
+        <w:t>website-da-saude</w:t>
+      </w:r>
+      <w:proofErr w:type="spellEnd"/>
+      <w:r>
+        <w:rPr>
+          <w:sz w:val="24"/>
+          <w:lang w:eastAsia="en-US"/>
+        </w:rPr>
+        <w:t>/database/scripts/DML.</w:t>
+      </w:r>
+      <w:proofErr w:type="spellStart"/>
+      <w:r>
+        <w:rPr>
+          <w:sz w:val="24"/>
+          <w:lang w:eastAsia="en-US"/>
+        </w:rPr>
+        <w:t>sql</w:t>
+      </w:r>
+      <w:proofErr w:type="spellEnd"/>
+      <w:r>
+        <w:rPr>
+          <w:b/>
+          <w:sz w:val="24"/>
+          <w:lang w:eastAsia="en-US"/>
+        </w:rPr>
+        <w:t>)</w:t>
+      </w:r>
+      <w:r>
+        <w:rPr>
+          <w:sz w:val="24"/>
+          <w:lang w:eastAsia="en-US"/>
+        </w:rPr>
+        <w:t>;</w:t>
+      </w:r>
+    </w:p>
+    <w:p>
+      <w:pPr>
+        <w:pStyle w:val="PargrafodaLista"/>
+        <w:numPr>
+          <w:ilvl w:val="0"/>
+          <w:numId w:val="17"/>
+        </w:numPr>
+        <w:spacing w:before="240"/>
+        <w:rPr>
+          <w:sz w:val="24"/>
+          <w:lang w:eastAsia="en-US"/>
+        </w:rPr>
+      </w:pPr>
+      <w:r>
+        <w:rPr>
+          <w:b/>
+          <w:sz w:val="24"/>
+          <w:lang w:eastAsia="en-US"/>
+        </w:rPr>
+        <w:t xml:space="preserve">IMPORTANTE: </w:t>
+      </w:r>
+      <w:r>
+        <w:rPr>
+          <w:sz w:val="24"/>
+          <w:lang w:eastAsia="en-US"/>
+        </w:rPr>
+        <w:t>Na linha 122 do arquivo, inserir as informações do primeiro usuário administrador (veja exemplo abaixo);</w:t>
+      </w:r>
+      <w:r>
+        <w:rPr>
+          <w:noProof/>
+        </w:rPr>
+        <w:t xml:space="preserve"> </w:t>
+      </w:r>
+    </w:p>
+    <w:p>
+      <w:pPr>
+        <w:pStyle w:val="PargrafodaLista"/>
+        <w:spacing w:before="240"/>
+        <w:ind w:left="0"/>
+        <w:rPr>
+          <w:sz w:val="24"/>
+          <w:lang w:eastAsia="en-US"/>
+        </w:rPr>
+      </w:pPr>
+      <w:r>
+        <w:rPr>
+          <w:noProof/>
+        </w:rPr>
+        <w:drawing>
+          <wp:inline distT="0" distB="0" distL="0" distR="0">
+            <wp:extent cx="5732145" cy="1732974"/>
+            <wp:effectExtent l="19050" t="0" r="1905" b="0"/>
+            <wp:docPr id="7" name="Imagem 3"/>
+            <wp:cNvGraphicFramePr>
+              <a:graphicFrameLocks xmlns:a="http://schemas.openxmlformats.org/drawingml/2006/main" noChangeAspect="1"/>
+            </wp:cNvGraphicFramePr>
+            <a:graphic xmlns:a="http://schemas.openxmlformats.org/drawingml/2006/main">
+              <a:graphicData uri="http://schemas.openxmlformats.org/drawingml/2006/picture">
+                <pic:pic xmlns:pic="http://schemas.openxmlformats.org/drawingml/2006/picture">
+                  <pic:nvPicPr>
+                    <pic:cNvPr id="0" name="Picture 3"/>
+                    <pic:cNvPicPr>
+                      <a:picLocks noChangeAspect="1" noChangeArrowheads="1"/>
+                    </pic:cNvPicPr>
+                  </pic:nvPicPr>
+                  <pic:blipFill>
+                    <a:blip r:embed="rId17"/>
+                    <a:srcRect/>
+                    <a:stretch>
+                      <a:fillRect/>
+                    </a:stretch>
+                  </pic:blipFill>
+                  <pic:spPr bwMode="auto">
+                    <a:xfrm>
+                      <a:off x="0" y="0"/>
+                      <a:ext cx="5732145" cy="1732974"/>
+                    </a:xfrm>
+                    <a:prstGeom prst="rect">
+                      <a:avLst/>
+                    </a:prstGeom>
+                    <a:noFill/>
+                    <a:ln w="9525">
+                      <a:noFill/>
+                      <a:miter lim="800000"/>
+                      <a:headEnd/>
+                      <a:tailEnd/>
+                    </a:ln>
+                  </pic:spPr>
+                </pic:pic>
+              </a:graphicData>
+            </a:graphic>
+          </wp:inline>
+        </w:drawing>
+      </w:r>
+    </w:p>
+    <w:p>
+      <w:pPr>
+        <w:pStyle w:val="PargrafodaLista"/>
+        <w:spacing w:before="240"/>
+        <w:rPr>
+          <w:sz w:val="24"/>
+          <w:lang w:eastAsia="en-US"/>
+        </w:rPr>
+      </w:pPr>
+    </w:p>
+    <w:p>
+      <w:pPr>
+        <w:pStyle w:val="PargrafodaLista"/>
+        <w:numPr>
+          <w:ilvl w:val="0"/>
+          <w:numId w:val="17"/>
+        </w:numPr>
+        <w:spacing w:before="240"/>
+        <w:rPr>
+          <w:sz w:val="24"/>
+          <w:lang w:eastAsia="en-US"/>
+        </w:rPr>
+      </w:pPr>
+      <w:r>
+        <w:rPr>
+          <w:sz w:val="24"/>
+          <w:lang w:eastAsia="en-US"/>
+        </w:rPr>
+        <w:t xml:space="preserve">Repita o passo </w:t>
+      </w:r>
+      <w:proofErr w:type="gramStart"/>
+      <w:r>
+        <w:rPr>
+          <w:sz w:val="24"/>
+          <w:lang w:eastAsia="en-US"/>
+        </w:rPr>
+        <w:t>5</w:t>
+      </w:r>
+      <w:proofErr w:type="gramEnd"/>
+      <w:r>
+        <w:rPr>
+          <w:sz w:val="24"/>
+          <w:lang w:eastAsia="en-US"/>
+        </w:rPr>
+        <w:t>.</w:t>
+      </w:r>
     </w:p>
     <w:p>
       <w:pPr>
@@ -6893,23 +7633,6 @@
     </w:p>
     <w:p>
       <w:pPr>
-        <w:jc w:val="center"/>
-        <w:rPr>
-          <w:lang w:eastAsia="en-US"/>
-        </w:rPr>
-      </w:pPr>
-    </w:p>
-    <w:p>
-      <w:pPr>
-        <w:jc w:val="center"/>
-        <w:rPr>
-          <w:lang w:eastAsia="en-US"/>
-        </w:rPr>
-      </w:pPr>
-    </w:p>
-    <w:p>
-      <w:pPr>
-        <w:jc w:val="center"/>
         <w:rPr>
           <w:lang w:eastAsia="en-US"/>
         </w:rPr>
@@ -7064,7 +7787,6 @@
         <w:rPr>
           <w:color w:val="D00000"/>
         </w:rPr>
-        <w:lastRenderedPageBreak/>
         <w:t>Back-end</w:t>
       </w:r>
       <w:bookmarkEnd w:id="20"/>
@@ -7303,7 +8025,7 @@
                     <pic:cNvPicPr/>
                   </pic:nvPicPr>
                   <pic:blipFill rotWithShape="1">
-                    <a:blip r:embed="rId16"/>
+                    <a:blip r:embed="rId18"/>
                     <a:srcRect t="11473"/>
                     <a:stretch/>
                   </pic:blipFill>
@@ -7379,7 +8101,7 @@
           <w:numId w:val="5"/>
         </w:numPr>
       </w:pPr>
-      <w:hyperlink r:id="rId17" w:history="1">
+      <w:hyperlink r:id="rId19" w:history="1">
         <w:r>
           <w:rPr>
             <w:rStyle w:val="Hyperlink"/>
@@ -7396,7 +8118,7 @@
           <w:numId w:val="5"/>
         </w:numPr>
       </w:pPr>
-      <w:hyperlink r:id="rId18" w:history="1">
+      <w:hyperlink r:id="rId20" w:history="1">
         <w:r>
           <w:rPr>
             <w:rStyle w:val="Hyperlink"/>
@@ -7546,7 +8268,7 @@
         <w:noProof/>
         <w:color w:val="D00000"/>
       </w:rPr>
-      <w:t>15</w:t>
+      <w:t>12</w:t>
     </w:r>
     <w:r>
       <w:rPr>
@@ -7587,6 +8309,92 @@
 <file path=word/numbering.xml><?xml version="1.0" encoding="utf-8"?>
 <w:numbering xmlns:ve="http://schemas.openxmlformats.org/markup-compatibility/2006" xmlns:o="urn:schemas-microsoft-com:office:office" xmlns:r="http://schemas.openxmlformats.org/officeDocument/2006/relationships" xmlns:m="http://schemas.openxmlformats.org/officeDocument/2006/math" xmlns:v="urn:schemas-microsoft-com:vml" xmlns:wp="http://schemas.openxmlformats.org/drawingml/2006/wordprocessingDrawing" xmlns:w10="urn:schemas-microsoft-com:office:word" xmlns:w="http://schemas.openxmlformats.org/wordprocessingml/2006/main" xmlns:wne="http://schemas.microsoft.com/office/word/2006/wordml">
   <w:abstractNum w:abstractNumId="0">
+    <w:nsid w:val="046849D3"/>
+    <w:multiLevelType w:val="hybridMultilevel"/>
+    <w:tmpl w:val="B212CC5C"/>
+    <w:lvl w:ilvl="0" w:tplc="0416000F">
+      <w:start w:val="1"/>
+      <w:numFmt w:val="decimal"/>
+      <w:lvlText w:val="%1."/>
+      <w:lvlJc w:val="left"/>
+      <w:pPr>
+        <w:ind w:left="720" w:hanging="360"/>
+      </w:pPr>
+    </w:lvl>
+    <w:lvl w:ilvl="1" w:tplc="04160019" w:tentative="1">
+      <w:start w:val="1"/>
+      <w:numFmt w:val="lowerLetter"/>
+      <w:lvlText w:val="%2."/>
+      <w:lvlJc w:val="left"/>
+      <w:pPr>
+        <w:ind w:left="1440" w:hanging="360"/>
+      </w:pPr>
+    </w:lvl>
+    <w:lvl w:ilvl="2" w:tplc="0416001B" w:tentative="1">
+      <w:start w:val="1"/>
+      <w:numFmt w:val="lowerRoman"/>
+      <w:lvlText w:val="%3."/>
+      <w:lvlJc w:val="right"/>
+      <w:pPr>
+        <w:ind w:left="2160" w:hanging="180"/>
+      </w:pPr>
+    </w:lvl>
+    <w:lvl w:ilvl="3" w:tplc="0416000F" w:tentative="1">
+      <w:start w:val="1"/>
+      <w:numFmt w:val="decimal"/>
+      <w:lvlText w:val="%4."/>
+      <w:lvlJc w:val="left"/>
+      <w:pPr>
+        <w:ind w:left="2880" w:hanging="360"/>
+      </w:pPr>
+    </w:lvl>
+    <w:lvl w:ilvl="4" w:tplc="04160019" w:tentative="1">
+      <w:start w:val="1"/>
+      <w:numFmt w:val="lowerLetter"/>
+      <w:lvlText w:val="%5."/>
+      <w:lvlJc w:val="left"/>
+      <w:pPr>
+        <w:ind w:left="3600" w:hanging="360"/>
+      </w:pPr>
+    </w:lvl>
+    <w:lvl w:ilvl="5" w:tplc="0416001B" w:tentative="1">
+      <w:start w:val="1"/>
+      <w:numFmt w:val="lowerRoman"/>
+      <w:lvlText w:val="%6."/>
+      <w:lvlJc w:val="right"/>
+      <w:pPr>
+        <w:ind w:left="4320" w:hanging="180"/>
+      </w:pPr>
+    </w:lvl>
+    <w:lvl w:ilvl="6" w:tplc="0416000F" w:tentative="1">
+      <w:start w:val="1"/>
+      <w:numFmt w:val="decimal"/>
+      <w:lvlText w:val="%7."/>
+      <w:lvlJc w:val="left"/>
+      <w:pPr>
+        <w:ind w:left="5040" w:hanging="360"/>
+      </w:pPr>
+    </w:lvl>
+    <w:lvl w:ilvl="7" w:tplc="04160019" w:tentative="1">
+      <w:start w:val="1"/>
+      <w:numFmt w:val="lowerLetter"/>
+      <w:lvlText w:val="%8."/>
+      <w:lvlJc w:val="left"/>
+      <w:pPr>
+        <w:ind w:left="5760" w:hanging="360"/>
+      </w:pPr>
+    </w:lvl>
+    <w:lvl w:ilvl="8" w:tplc="0416001B" w:tentative="1">
+      <w:start w:val="1"/>
+      <w:numFmt w:val="lowerRoman"/>
+      <w:lvlText w:val="%9."/>
+      <w:lvlJc w:val="right"/>
+      <w:pPr>
+        <w:ind w:left="6480" w:hanging="180"/>
+      </w:pPr>
+    </w:lvl>
+  </w:abstractNum>
+  <w:abstractNum w:abstractNumId="1">
     <w:nsid w:val="06EB25A7"/>
     <w:multiLevelType w:val="hybridMultilevel"/>
     <w:tmpl w:val="4134ECC2"/>
@@ -7699,7 +8507,7 @@
       </w:rPr>
     </w:lvl>
   </w:abstractNum>
-  <w:abstractNum w:abstractNumId="1">
+  <w:abstractNum w:abstractNumId="2">
     <w:nsid w:val="0798108C"/>
     <w:multiLevelType w:val="hybridMultilevel"/>
     <w:tmpl w:val="DA26714E"/>
@@ -7812,7 +8620,7 @@
       </w:rPr>
     </w:lvl>
   </w:abstractNum>
-  <w:abstractNum w:abstractNumId="2">
+  <w:abstractNum w:abstractNumId="3">
     <w:nsid w:val="0ACC7618"/>
     <w:multiLevelType w:val="hybridMultilevel"/>
     <w:tmpl w:val="8A125272"/>
@@ -7901,7 +8709,7 @@
       </w:pPr>
     </w:lvl>
   </w:abstractNum>
-  <w:abstractNum w:abstractNumId="3">
+  <w:abstractNum w:abstractNumId="4">
     <w:nsid w:val="0DB3452C"/>
     <w:multiLevelType w:val="hybridMultilevel"/>
     <w:tmpl w:val="8BE43F9A"/>
@@ -8014,7 +8822,7 @@
       </w:rPr>
     </w:lvl>
   </w:abstractNum>
-  <w:abstractNum w:abstractNumId="4">
+  <w:abstractNum w:abstractNumId="5">
     <w:nsid w:val="141114AE"/>
     <w:multiLevelType w:val="hybridMultilevel"/>
     <w:tmpl w:val="2AF0AA16"/>
@@ -8127,7 +8935,7 @@
       </w:rPr>
     </w:lvl>
   </w:abstractNum>
-  <w:abstractNum w:abstractNumId="5">
+  <w:abstractNum w:abstractNumId="6">
     <w:nsid w:val="18A953A3"/>
     <w:multiLevelType w:val="hybridMultilevel"/>
     <w:tmpl w:val="93026242"/>
@@ -8240,7 +9048,7 @@
       </w:rPr>
     </w:lvl>
   </w:abstractNum>
-  <w:abstractNum w:abstractNumId="6">
+  <w:abstractNum w:abstractNumId="7">
     <w:nsid w:val="1D835B5A"/>
     <w:multiLevelType w:val="hybridMultilevel"/>
     <w:tmpl w:val="1C0C43EA"/>
@@ -8353,7 +9161,7 @@
       </w:rPr>
     </w:lvl>
   </w:abstractNum>
-  <w:abstractNum w:abstractNumId="7">
+  <w:abstractNum w:abstractNumId="8">
     <w:nsid w:val="2D98689B"/>
     <w:multiLevelType w:val="hybridMultilevel"/>
     <w:tmpl w:val="3076A67E"/>
@@ -8442,7 +9250,7 @@
       </w:pPr>
     </w:lvl>
   </w:abstractNum>
-  <w:abstractNum w:abstractNumId="8">
+  <w:abstractNum w:abstractNumId="9">
     <w:nsid w:val="44C45A77"/>
     <w:multiLevelType w:val="hybridMultilevel"/>
     <w:tmpl w:val="1B54E99A"/>
@@ -8556,7 +9364,7 @@
       </w:rPr>
     </w:lvl>
   </w:abstractNum>
-  <w:abstractNum w:abstractNumId="9">
+  <w:abstractNum w:abstractNumId="10">
     <w:nsid w:val="45B0299F"/>
     <w:multiLevelType w:val="hybridMultilevel"/>
     <w:tmpl w:val="3440DD84"/>
@@ -8669,7 +9477,7 @@
       </w:rPr>
     </w:lvl>
   </w:abstractNum>
-  <w:abstractNum w:abstractNumId="10">
+  <w:abstractNum w:abstractNumId="11">
     <w:nsid w:val="4AE56C24"/>
     <w:multiLevelType w:val="hybridMultilevel"/>
     <w:tmpl w:val="C8B68AA6"/>
@@ -8759,7 +9567,7 @@
       </w:pPr>
     </w:lvl>
   </w:abstractNum>
-  <w:abstractNum w:abstractNumId="11">
+  <w:abstractNum w:abstractNumId="12">
     <w:nsid w:val="506F0051"/>
     <w:multiLevelType w:val="hybridMultilevel"/>
     <w:tmpl w:val="9D72C9F8"/>
@@ -8846,7 +9654,7 @@
       </w:pPr>
     </w:lvl>
   </w:abstractNum>
-  <w:abstractNum w:abstractNumId="12">
+  <w:abstractNum w:abstractNumId="13">
     <w:nsid w:val="5B41165A"/>
     <w:multiLevelType w:val="hybridMultilevel"/>
     <w:tmpl w:val="7F204BE2"/>
@@ -8932,7 +9740,7 @@
       </w:pPr>
     </w:lvl>
   </w:abstractNum>
-  <w:abstractNum w:abstractNumId="13">
+  <w:abstractNum w:abstractNumId="14">
     <w:nsid w:val="66102E74"/>
     <w:multiLevelType w:val="hybridMultilevel"/>
     <w:tmpl w:val="BF909F24"/>
@@ -9045,7 +9853,93 @@
       </w:rPr>
     </w:lvl>
   </w:abstractNum>
-  <w:abstractNum w:abstractNumId="14">
+  <w:abstractNum w:abstractNumId="15">
+    <w:nsid w:val="6C5666BF"/>
+    <w:multiLevelType w:val="hybridMultilevel"/>
+    <w:tmpl w:val="E6888DCC"/>
+    <w:lvl w:ilvl="0" w:tplc="0416000F">
+      <w:start w:val="1"/>
+      <w:numFmt w:val="decimal"/>
+      <w:lvlText w:val="%1."/>
+      <w:lvlJc w:val="left"/>
+      <w:pPr>
+        <w:ind w:left="720" w:hanging="360"/>
+      </w:pPr>
+    </w:lvl>
+    <w:lvl w:ilvl="1" w:tplc="04160019" w:tentative="1">
+      <w:start w:val="1"/>
+      <w:numFmt w:val="lowerLetter"/>
+      <w:lvlText w:val="%2."/>
+      <w:lvlJc w:val="left"/>
+      <w:pPr>
+        <w:ind w:left="1440" w:hanging="360"/>
+      </w:pPr>
+    </w:lvl>
+    <w:lvl w:ilvl="2" w:tplc="0416001B" w:tentative="1">
+      <w:start w:val="1"/>
+      <w:numFmt w:val="lowerRoman"/>
+      <w:lvlText w:val="%3."/>
+      <w:lvlJc w:val="right"/>
+      <w:pPr>
+        <w:ind w:left="2160" w:hanging="180"/>
+      </w:pPr>
+    </w:lvl>
+    <w:lvl w:ilvl="3" w:tplc="0416000F" w:tentative="1">
+      <w:start w:val="1"/>
+      <w:numFmt w:val="decimal"/>
+      <w:lvlText w:val="%4."/>
+      <w:lvlJc w:val="left"/>
+      <w:pPr>
+        <w:ind w:left="2880" w:hanging="360"/>
+      </w:pPr>
+    </w:lvl>
+    <w:lvl w:ilvl="4" w:tplc="04160019" w:tentative="1">
+      <w:start w:val="1"/>
+      <w:numFmt w:val="lowerLetter"/>
+      <w:lvlText w:val="%5."/>
+      <w:lvlJc w:val="left"/>
+      <w:pPr>
+        <w:ind w:left="3600" w:hanging="360"/>
+      </w:pPr>
+    </w:lvl>
+    <w:lvl w:ilvl="5" w:tplc="0416001B" w:tentative="1">
+      <w:start w:val="1"/>
+      <w:numFmt w:val="lowerRoman"/>
+      <w:lvlText w:val="%6."/>
+      <w:lvlJc w:val="right"/>
+      <w:pPr>
+        <w:ind w:left="4320" w:hanging="180"/>
+      </w:pPr>
+    </w:lvl>
+    <w:lvl w:ilvl="6" w:tplc="0416000F" w:tentative="1">
+      <w:start w:val="1"/>
+      <w:numFmt w:val="decimal"/>
+      <w:lvlText w:val="%7."/>
+      <w:lvlJc w:val="left"/>
+      <w:pPr>
+        <w:ind w:left="5040" w:hanging="360"/>
+      </w:pPr>
+    </w:lvl>
+    <w:lvl w:ilvl="7" w:tplc="04160019" w:tentative="1">
+      <w:start w:val="1"/>
+      <w:numFmt w:val="lowerLetter"/>
+      <w:lvlText w:val="%8."/>
+      <w:lvlJc w:val="left"/>
+      <w:pPr>
+        <w:ind w:left="5760" w:hanging="360"/>
+      </w:pPr>
+    </w:lvl>
+    <w:lvl w:ilvl="8" w:tplc="0416001B" w:tentative="1">
+      <w:start w:val="1"/>
+      <w:numFmt w:val="lowerRoman"/>
+      <w:lvlText w:val="%9."/>
+      <w:lvlJc w:val="right"/>
+      <w:pPr>
+        <w:ind w:left="6480" w:hanging="180"/>
+      </w:pPr>
+    </w:lvl>
+  </w:abstractNum>
+  <w:abstractNum w:abstractNumId="16">
     <w:nsid w:val="713B30D5"/>
     <w:multiLevelType w:val="hybridMultilevel"/>
     <w:tmpl w:val="55F6412E"/>
@@ -9159,49 +10053,55 @@
     </w:lvl>
   </w:abstractNum>
   <w:num w:numId="1">
+    <w:abstractNumId w:val="11"/>
+  </w:num>
+  <w:num w:numId="2">
+    <w:abstractNumId w:val="7"/>
+  </w:num>
+  <w:num w:numId="3">
+    <w:abstractNumId w:val="8"/>
+  </w:num>
+  <w:num w:numId="4">
+    <w:abstractNumId w:val="12"/>
+  </w:num>
+  <w:num w:numId="5">
+    <w:abstractNumId w:val="9"/>
+  </w:num>
+  <w:num w:numId="6">
+    <w:abstractNumId w:val="14"/>
+  </w:num>
+  <w:num w:numId="7">
+    <w:abstractNumId w:val="4"/>
+  </w:num>
+  <w:num w:numId="8">
+    <w:abstractNumId w:val="13"/>
+  </w:num>
+  <w:num w:numId="9">
+    <w:abstractNumId w:val="3"/>
+  </w:num>
+  <w:num w:numId="10">
+    <w:abstractNumId w:val="16"/>
+  </w:num>
+  <w:num w:numId="11">
+    <w:abstractNumId w:val="6"/>
+  </w:num>
+  <w:num w:numId="12">
+    <w:abstractNumId w:val="2"/>
+  </w:num>
+  <w:num w:numId="13">
     <w:abstractNumId w:val="10"/>
   </w:num>
-  <w:num w:numId="2">
-    <w:abstractNumId w:val="6"/>
+  <w:num w:numId="14">
+    <w:abstractNumId w:val="1"/>
   </w:num>
-  <w:num w:numId="3">
-    <w:abstractNumId w:val="7"/>
-  </w:num>
-  <w:num w:numId="4">
-    <w:abstractNumId w:val="11"/>
-  </w:num>
-  <w:num w:numId="5">
-    <w:abstractNumId w:val="8"/>
-  </w:num>
-  <w:num w:numId="6">
-    <w:abstractNumId w:val="13"/>
-  </w:num>
-  <w:num w:numId="7">
-    <w:abstractNumId w:val="3"/>
-  </w:num>
-  <w:num w:numId="8">
-    <w:abstractNumId w:val="12"/>
-  </w:num>
-  <w:num w:numId="9">
-    <w:abstractNumId w:val="2"/>
-  </w:num>
-  <w:num w:numId="10">
-    <w:abstractNumId w:val="14"/>
-  </w:num>
-  <w:num w:numId="11">
+  <w:num w:numId="15">
     <w:abstractNumId w:val="5"/>
   </w:num>
-  <w:num w:numId="12">
-    <w:abstractNumId w:val="1"/>
+  <w:num w:numId="16">
+    <w:abstractNumId w:val="15"/>
   </w:num>
-  <w:num w:numId="13">
-    <w:abstractNumId w:val="9"/>
-  </w:num>
-  <w:num w:numId="14">
+  <w:num w:numId="17">
     <w:abstractNumId w:val="0"/>
-  </w:num>
-  <w:num w:numId="15">
-    <w:abstractNumId w:val="4"/>
   </w:num>
 </w:numbering>
 </file>
@@ -10716,7 +11616,7 @@
 </file>
 
 <file path=customXml/itemProps3.xml><?xml version="1.0" encoding="utf-8"?>
-<ds:datastoreItem xmlns:ds="http://schemas.openxmlformats.org/officeDocument/2006/customXml" ds:itemID="{CC757818-EA4C-4BBA-9E0A-3E559F611B83}">
+<ds:datastoreItem xmlns:ds="http://schemas.openxmlformats.org/officeDocument/2006/customXml" ds:itemID="{DE35273B-0304-49DF-AA57-170BF8FB53DB}">
   <ds:schemaRefs>
     <ds:schemaRef ds:uri="http://schemas.openxmlformats.org/officeDocument/2006/bibliography"/>
   </ds:schemaRefs>

</xml_diff>